<commit_message>
updated title and studend id in document
</commit_message>
<xml_diff>
--- a/Fahad.docx
+++ b/Fahad.docx
@@ -1,7 +1,274 @@
 
 <file path=word/document.xml><?xml version="1.0" encoding="utf-8"?>
-<w:document xmlns:wpc="http://schemas.microsoft.com/office/word/2010/wordprocessingCanvas" xmlns:cx="http://schemas.microsoft.com/office/drawing/2014/chartex" xmlns:cx1="http://schemas.microsoft.com/office/drawing/2015/9/8/chartex" xmlns:cx2="http://schemas.microsoft.com/office/drawing/2015/10/21/chartex" xmlns:cx3="http://schemas.microsoft.com/office/drawing/2016/5/9/chartex" xmlns:cx4="http://schemas.microsoft.com/office/drawing/2016/5/10/chartex" xmlns:cx5="http://schemas.microsoft.com/office/drawing/2016/5/11/chartex" xmlns:cx6="http://schemas.microsoft.com/office/drawing/2016/5/12/chartex" xmlns:cx7="http://schemas.microsoft.com/office/drawing/2016/5/13/chartex" xmlns:cx8="http://schemas.microsoft.com/office/drawing/2016/5/14/chartex" xmlns:mc="http://schemas.openxmlformats.org/markup-compatibility/2006" xmlns:aink="http://schemas.microsoft.com/office/drawing/2016/ink" xmlns:am3d="http://schemas.microsoft.com/office/drawing/2017/model3d" xmlns:o="urn:schemas-microsoft-com:office:office" xmlns:oel="http://schemas.microsoft.com/office/2019/extlst" xmlns:r="http://schemas.openxmlformats.org/officeDocument/2006/relationships" xmlns:m="http://schemas.openxmlformats.org/officeDocument/2006/math" xmlns:v="urn:schemas-microsoft-com:vml" xmlns:wp14="http://schemas.microsoft.com/office/word/2010/wordprocessingDrawing" xmlns:wp="http://schemas.openxmlformats.org/drawingml/2006/wordprocessingDrawing" xmlns:w10="urn:schemas-microsoft-com:office:word" xmlns:w="http://schemas.openxmlformats.org/wordprocessingml/2006/main" xmlns:w14="http://schemas.microsoft.com/office/word/2010/wordml" xmlns:w15="http://schemas.microsoft.com/office/word/2012/wordml" xmlns:w16cex="http://schemas.microsoft.com/office/word/2018/wordml/cex" xmlns:w16cid="http://schemas.microsoft.com/office/word/2016/wordml/cid" xmlns:w16="http://schemas.microsoft.com/office/word/2018/wordml" xmlns:w16du="http://schemas.microsoft.com/office/word/2023/wordml/word16du" xmlns:w16sdtdh="http://schemas.microsoft.com/office/word/2020/wordml/sdtdatahash" xmlns:w16se="http://schemas.microsoft.com/office/word/2015/wordml/symex" xmlns:wpg="http://schemas.microsoft.com/office/word/2010/wordprocessingGroup" xmlns:wpi="http://schemas.microsoft.com/office/word/2010/wordprocessingInk" xmlns:wne="http://schemas.microsoft.com/office/word/2006/wordml" xmlns:wps="http://schemas.microsoft.com/office/word/2010/wordprocessingShape" mc:Ignorable="w14 w15 w16se w16cid w16 w16cex w16sdtdh wp14">
+<w:document xmlns:wpc="http://schemas.microsoft.com/office/word/2010/wordprocessingCanvas" xmlns:cx="http://schemas.microsoft.com/office/drawing/2014/chartex" xmlns:cx1="http://schemas.microsoft.com/office/drawing/2015/9/8/chartex" xmlns:cx2="http://schemas.microsoft.com/office/drawing/2015/10/21/chartex" xmlns:cx3="http://schemas.microsoft.com/office/drawing/2016/5/9/chartex" xmlns:cx4="http://schemas.microsoft.com/office/drawing/2016/5/10/chartex" xmlns:cx5="http://schemas.microsoft.com/office/drawing/2016/5/11/chartex" xmlns:cx6="http://schemas.microsoft.com/office/drawing/2016/5/12/chartex" xmlns:cx7="http://schemas.microsoft.com/office/drawing/2016/5/13/chartex" xmlns:cx8="http://schemas.microsoft.com/office/drawing/2016/5/14/chartex" xmlns:mc="http://schemas.openxmlformats.org/markup-compatibility/2006" xmlns:aink="http://schemas.microsoft.com/office/drawing/2016/ink" xmlns:am3d="http://schemas.microsoft.com/office/drawing/2017/model3d" xmlns:o="urn:schemas-microsoft-com:office:office" xmlns:r="http://schemas.openxmlformats.org/officeDocument/2006/relationships" xmlns:m="http://schemas.openxmlformats.org/officeDocument/2006/math" xmlns:v="urn:schemas-microsoft-com:vml" xmlns:wp14="http://schemas.microsoft.com/office/word/2010/wordprocessingDrawing" xmlns:wp="http://schemas.openxmlformats.org/drawingml/2006/wordprocessingDrawing" xmlns:w10="urn:schemas-microsoft-com:office:word" xmlns:w="http://schemas.openxmlformats.org/wordprocessingml/2006/main" xmlns:w14="http://schemas.microsoft.com/office/word/2010/wordml" xmlns:w15="http://schemas.microsoft.com/office/word/2012/wordml" xmlns:w16cid="http://schemas.microsoft.com/office/word/2016/wordml/cid" xmlns:w16se="http://schemas.microsoft.com/office/word/2015/wordml/symex" xmlns:wpg="http://schemas.microsoft.com/office/word/2010/wordprocessingGroup" xmlns:wpi="http://schemas.microsoft.com/office/word/2010/wordprocessingInk" xmlns:wne="http://schemas.microsoft.com/office/word/2006/wordml" xmlns:wps="http://schemas.microsoft.com/office/word/2010/wordprocessingShape" mc:Ignorable="w14 w15 w16se w16cid wp14">
   <w:body>
+    <w:sdt>
+      <w:sdtPr>
+        <w:rPr>
+          <w:color w:val="4472C4" w:themeColor="accent1"/>
+        </w:rPr>
+        <w:id w:val="-222987124"/>
+        <w:docPartObj>
+          <w:docPartGallery w:val="Cover Pages"/>
+          <w:docPartUnique/>
+        </w:docPartObj>
+      </w:sdtPr>
+      <w:sdtEndPr>
+        <w:rPr>
+          <w:rFonts w:ascii="Times New Roman" w:eastAsiaTheme="minorHAnsi" w:hAnsi="Times New Roman" w:cs="Times New Roman"/>
+          <w:color w:val="auto"/>
+          <w:sz w:val="28"/>
+          <w:szCs w:val="28"/>
+        </w:rPr>
+      </w:sdtEndPr>
+      <w:sdtContent>
+        <w:p>
+          <w:pPr>
+            <w:pStyle w:val="NoSpacing"/>
+            <w:spacing w:before="1540" w:after="240"/>
+            <w:jc w:val="center"/>
+            <w:rPr>
+              <w:color w:val="4472C4" w:themeColor="accent1"/>
+            </w:rPr>
+          </w:pPr>
+          <w:r>
+            <w:rPr>
+              <w:noProof/>
+              <w:color w:val="4472C4" w:themeColor="accent1"/>
+            </w:rPr>
+            <w:drawing>
+              <wp:inline distT="0" distB="0" distL="0" distR="0" wp14:anchorId="1DB67223" wp14:editId="7B456C99">
+                <wp:extent cx="1417320" cy="750898"/>
+                <wp:effectExtent l="0" t="0" r="0" b="0"/>
+                <wp:docPr id="143" name="Picture 143"/>
+                <wp:cNvGraphicFramePr>
+                  <a:graphicFrameLocks xmlns:a="http://schemas.openxmlformats.org/drawingml/2006/main" noChangeAspect="1"/>
+                </wp:cNvGraphicFramePr>
+                <a:graphic xmlns:a="http://schemas.openxmlformats.org/drawingml/2006/main">
+                  <a:graphicData uri="http://schemas.openxmlformats.org/drawingml/2006/picture">
+                    <pic:pic xmlns:pic="http://schemas.openxmlformats.org/drawingml/2006/picture">
+                      <pic:nvPicPr>
+                        <pic:cNvPr id="3" name="t55.png"/>
+                        <pic:cNvPicPr/>
+                      </pic:nvPicPr>
+                      <pic:blipFill>
+                        <a:blip r:embed="rId8" cstate="print">
+                          <a:duotone>
+                            <a:schemeClr val="accent1">
+                              <a:shade val="45000"/>
+                              <a:satMod val="135000"/>
+                            </a:schemeClr>
+                            <a:prstClr val="white"/>
+                          </a:duotone>
+                          <a:extLst>
+                            <a:ext uri="{28A0092B-C50C-407E-A947-70E740481C1C}">
+                              <a14:useLocalDpi xmlns:a14="http://schemas.microsoft.com/office/drawing/2010/main" val="0"/>
+                            </a:ext>
+                          </a:extLst>
+                        </a:blip>
+                        <a:stretch>
+                          <a:fillRect/>
+                        </a:stretch>
+                      </pic:blipFill>
+                      <pic:spPr>
+                        <a:xfrm>
+                          <a:off x="0" y="0"/>
+                          <a:ext cx="1417320" cy="750898"/>
+                        </a:xfrm>
+                        <a:prstGeom prst="rect">
+                          <a:avLst/>
+                        </a:prstGeom>
+                        <a:noFill/>
+                        <a:ln>
+                          <a:noFill/>
+                        </a:ln>
+                      </pic:spPr>
+                    </pic:pic>
+                  </a:graphicData>
+                </a:graphic>
+              </wp:inline>
+            </w:drawing>
+          </w:r>
+        </w:p>
+        <w:sdt>
+          <w:sdtPr>
+            <w:rPr>
+              <w:rFonts w:asciiTheme="majorHAnsi" w:eastAsiaTheme="majorEastAsia" w:hAnsiTheme="majorHAnsi" w:cstheme="majorBidi"/>
+              <w:caps/>
+              <w:color w:val="4472C4" w:themeColor="accent1"/>
+              <w:sz w:val="72"/>
+              <w:szCs w:val="72"/>
+            </w:rPr>
+            <w:alias w:val="Title"/>
+            <w:tag w:val=""/>
+            <w:id w:val="1735040861"/>
+            <w:placeholder>
+              <w:docPart w:val="FD1F1F448969461D98547CEFAA8ABA68"/>
+            </w:placeholder>
+            <w:dataBinding w:prefixMappings="xmlns:ns0='http://purl.org/dc/elements/1.1/' xmlns:ns1='http://schemas.openxmlformats.org/package/2006/metadata/core-properties' " w:xpath="/ns1:coreProperties[1]/ns0:title[1]" w:storeItemID="{6C3C8BC8-F283-45AE-878A-BAB7291924A1}"/>
+            <w:text/>
+          </w:sdtPr>
+          <w:sdtEndPr>
+            <w:rPr>
+              <w:sz w:val="80"/>
+              <w:szCs w:val="80"/>
+            </w:rPr>
+          </w:sdtEndPr>
+          <w:sdtContent>
+            <w:p>
+              <w:pPr>
+                <w:pStyle w:val="NoSpacing"/>
+                <w:pBdr>
+                  <w:top w:val="single" w:sz="6" w:space="6" w:color="4472C4" w:themeColor="accent1"/>
+                  <w:bottom w:val="single" w:sz="6" w:space="6" w:color="4472C4" w:themeColor="accent1"/>
+                </w:pBdr>
+                <w:spacing w:after="240"/>
+                <w:jc w:val="center"/>
+                <w:rPr>
+                  <w:rFonts w:asciiTheme="majorHAnsi" w:eastAsiaTheme="majorEastAsia" w:hAnsiTheme="majorHAnsi" w:cstheme="majorBidi"/>
+                  <w:caps/>
+                  <w:color w:val="4472C4" w:themeColor="accent1"/>
+                  <w:sz w:val="80"/>
+                  <w:szCs w:val="80"/>
+                </w:rPr>
+              </w:pPr>
+              <w:r>
+                <w:rPr>
+                  <w:rFonts w:asciiTheme="majorHAnsi" w:eastAsiaTheme="majorEastAsia" w:hAnsiTheme="majorHAnsi" w:cstheme="majorBidi"/>
+                  <w:caps/>
+                  <w:color w:val="4472C4" w:themeColor="accent1"/>
+                  <w:sz w:val="72"/>
+                  <w:szCs w:val="72"/>
+                </w:rPr>
+                <w:t>exercise submission 1</w:t>
+              </w:r>
+            </w:p>
+          </w:sdtContent>
+        </w:sdt>
+        <w:sdt>
+          <w:sdtPr>
+            <w:rPr>
+              <w:color w:val="4472C4" w:themeColor="accent1"/>
+              <w:sz w:val="28"/>
+              <w:szCs w:val="28"/>
+            </w:rPr>
+            <w:alias w:val="Subtitle"/>
+            <w:tag w:val=""/>
+            <w:id w:val="328029620"/>
+            <w:placeholder>
+              <w:docPart w:val="C56E614E452844978DCCA754E80F51FF"/>
+            </w:placeholder>
+            <w:dataBinding w:prefixMappings="xmlns:ns0='http://purl.org/dc/elements/1.1/' xmlns:ns1='http://schemas.openxmlformats.org/package/2006/metadata/core-properties' " w:xpath="/ns1:coreProperties[1]/ns0:subject[1]" w:storeItemID="{6C3C8BC8-F283-45AE-878A-BAB7291924A1}"/>
+            <w:text/>
+          </w:sdtPr>
+          <w:sdtContent>
+            <w:p>
+              <w:pPr>
+                <w:pStyle w:val="NoSpacing"/>
+                <w:jc w:val="center"/>
+                <w:rPr>
+                  <w:color w:val="4472C4" w:themeColor="accent1"/>
+                  <w:sz w:val="28"/>
+                  <w:szCs w:val="28"/>
+                </w:rPr>
+              </w:pPr>
+              <w:r>
+                <w:rPr>
+                  <w:color w:val="4472C4" w:themeColor="accent1"/>
+                  <w:sz w:val="28"/>
+                  <w:szCs w:val="28"/>
+                </w:rPr>
+                <w:t>Name: Fahad                                                             Student ID: 90029840</w:t>
+              </w:r>
+            </w:p>
+          </w:sdtContent>
+        </w:sdt>
+        <w:p>
+          <w:pPr>
+            <w:pStyle w:val="NoSpacing"/>
+            <w:spacing w:before="480"/>
+            <w:jc w:val="center"/>
+            <w:rPr>
+              <w:color w:val="4472C4" w:themeColor="accent1"/>
+            </w:rPr>
+          </w:pPr>
+          <w:r>
+            <w:rPr>
+              <w:noProof/>
+              <w:color w:val="4472C4" w:themeColor="accent1"/>
+            </w:rPr>
+            <w:drawing>
+              <wp:inline distT="0" distB="0" distL="0" distR="0" wp14:anchorId="093CCCD6" wp14:editId="320F37F9">
+                <wp:extent cx="758952" cy="478932"/>
+                <wp:effectExtent l="0" t="0" r="3175" b="0"/>
+                <wp:docPr id="144" name="Picture 144"/>
+                <wp:cNvGraphicFramePr>
+                  <a:graphicFrameLocks xmlns:a="http://schemas.openxmlformats.org/drawingml/2006/main" noChangeAspect="1"/>
+                </wp:cNvGraphicFramePr>
+                <a:graphic xmlns:a="http://schemas.openxmlformats.org/drawingml/2006/main">
+                  <a:graphicData uri="http://schemas.openxmlformats.org/drawingml/2006/picture">
+                    <pic:pic xmlns:pic="http://schemas.openxmlformats.org/drawingml/2006/picture">
+                      <pic:nvPicPr>
+                        <pic:cNvPr id="9" name="roco bottom.png"/>
+                        <pic:cNvPicPr/>
+                      </pic:nvPicPr>
+                      <pic:blipFill>
+                        <a:blip r:embed="rId9" cstate="print">
+                          <a:duotone>
+                            <a:schemeClr val="accent1">
+                              <a:shade val="45000"/>
+                              <a:satMod val="135000"/>
+                            </a:schemeClr>
+                            <a:prstClr val="white"/>
+                          </a:duotone>
+                          <a:extLst>
+                            <a:ext uri="{28A0092B-C50C-407E-A947-70E740481C1C}">
+                              <a14:useLocalDpi xmlns:a14="http://schemas.microsoft.com/office/drawing/2010/main" val="0"/>
+                            </a:ext>
+                          </a:extLst>
+                        </a:blip>
+                        <a:stretch>
+                          <a:fillRect/>
+                        </a:stretch>
+                      </pic:blipFill>
+                      <pic:spPr>
+                        <a:xfrm>
+                          <a:off x="0" y="0"/>
+                          <a:ext cx="758952" cy="478932"/>
+                        </a:xfrm>
+                        <a:prstGeom prst="rect">
+                          <a:avLst/>
+                        </a:prstGeom>
+                      </pic:spPr>
+                    </pic:pic>
+                  </a:graphicData>
+                </a:graphic>
+              </wp:inline>
+            </w:drawing>
+          </w:r>
+        </w:p>
+        <w:p>
+          <w:pPr>
+            <w:rPr>
+              <w:rFonts w:ascii="Times New Roman" w:eastAsiaTheme="majorEastAsia" w:hAnsi="Times New Roman" w:cs="Times New Roman"/>
+              <w:color w:val="2F5496" w:themeColor="accent1" w:themeShade="BF"/>
+              <w:sz w:val="28"/>
+              <w:szCs w:val="28"/>
+            </w:rPr>
+          </w:pPr>
+          <w:r>
+            <w:rPr>
+              <w:rFonts w:ascii="Times New Roman" w:hAnsi="Times New Roman" w:cs="Times New Roman"/>
+              <w:sz w:val="28"/>
+              <w:szCs w:val="28"/>
+            </w:rPr>
+            <w:br w:type="page"/>
+          </w:r>
+        </w:p>
+        <w:bookmarkStart w:id="0" w:name="_GoBack" w:displacedByCustomXml="next"/>
+        <w:bookmarkEnd w:id="0" w:displacedByCustomXml="next"/>
+      </w:sdtContent>
+    </w:sdt>
     <w:sdt>
       <w:sdtPr>
         <w:rPr>
@@ -51,7 +318,7 @@
             <w:rPr>
               <w:rFonts w:eastAsiaTheme="minorEastAsia"/>
               <w:noProof/>
-              <w:lang w:val="en-PK" w:eastAsia="en-PK"/>
+              <w:lang/>
             </w:rPr>
           </w:pPr>
           <w:r>
@@ -146,7 +413,7 @@
             <w:rPr>
               <w:rFonts w:eastAsiaTheme="minorEastAsia"/>
               <w:noProof/>
-              <w:lang w:val="en-PK" w:eastAsia="en-PK"/>
+              <w:lang/>
             </w:rPr>
           </w:pPr>
           <w:hyperlink w:anchor="_Toc132841600" w:history="1">
@@ -217,7 +484,7 @@
             <w:rPr>
               <w:rFonts w:eastAsiaTheme="minorEastAsia"/>
               <w:noProof/>
-              <w:lang w:val="en-PK" w:eastAsia="en-PK"/>
+              <w:lang/>
             </w:rPr>
           </w:pPr>
           <w:hyperlink w:anchor="_Toc132841601" w:history="1">
@@ -288,7 +555,7 @@
             <w:rPr>
               <w:rFonts w:eastAsiaTheme="minorEastAsia"/>
               <w:noProof/>
-              <w:lang w:val="en-PK" w:eastAsia="en-PK"/>
+              <w:lang/>
             </w:rPr>
           </w:pPr>
           <w:hyperlink w:anchor="_Toc132841602" w:history="1">
@@ -359,7 +626,7 @@
             <w:rPr>
               <w:rFonts w:eastAsiaTheme="minorEastAsia"/>
               <w:noProof/>
-              <w:lang w:val="en-PK" w:eastAsia="en-PK"/>
+              <w:lang/>
             </w:rPr>
           </w:pPr>
           <w:hyperlink w:anchor="_Toc132841603" w:history="1">
@@ -430,7 +697,7 @@
             <w:rPr>
               <w:rFonts w:eastAsiaTheme="minorEastAsia"/>
               <w:noProof/>
-              <w:lang w:val="en-PK" w:eastAsia="en-PK"/>
+              <w:lang/>
             </w:rPr>
           </w:pPr>
           <w:hyperlink w:anchor="_Toc132841604" w:history="1">
@@ -501,7 +768,7 @@
             <w:rPr>
               <w:rFonts w:eastAsiaTheme="minorEastAsia"/>
               <w:noProof/>
-              <w:lang w:val="en-PK" w:eastAsia="en-PK"/>
+              <w:lang/>
             </w:rPr>
           </w:pPr>
           <w:hyperlink w:anchor="_Toc132841605" w:history="1">
@@ -572,7 +839,7 @@
             <w:rPr>
               <w:rFonts w:eastAsiaTheme="minorEastAsia"/>
               <w:noProof/>
-              <w:lang w:val="en-PK" w:eastAsia="en-PK"/>
+              <w:lang/>
             </w:rPr>
           </w:pPr>
           <w:hyperlink w:anchor="_Toc132841606" w:history="1">
@@ -643,7 +910,7 @@
             <w:rPr>
               <w:rFonts w:eastAsiaTheme="minorEastAsia"/>
               <w:noProof/>
-              <w:lang w:val="en-PK" w:eastAsia="en-PK"/>
+              <w:lang/>
             </w:rPr>
           </w:pPr>
           <w:hyperlink w:anchor="_Toc132841607" w:history="1">
@@ -714,7 +981,7 @@
             <w:rPr>
               <w:rFonts w:eastAsiaTheme="minorEastAsia"/>
               <w:noProof/>
-              <w:lang w:val="en-PK" w:eastAsia="en-PK"/>
+              <w:lang/>
             </w:rPr>
           </w:pPr>
           <w:hyperlink w:anchor="_Toc132841608" w:history="1">
@@ -785,7 +1052,7 @@
             <w:rPr>
               <w:rFonts w:eastAsiaTheme="minorEastAsia"/>
               <w:noProof/>
-              <w:lang w:val="en-PK" w:eastAsia="en-PK"/>
+              <w:lang/>
             </w:rPr>
           </w:pPr>
           <w:hyperlink w:anchor="_Toc132841609" w:history="1">
@@ -856,7 +1123,7 @@
             <w:rPr>
               <w:rFonts w:eastAsiaTheme="minorEastAsia"/>
               <w:noProof/>
-              <w:lang w:val="en-PK" w:eastAsia="en-PK"/>
+              <w:lang/>
             </w:rPr>
           </w:pPr>
           <w:hyperlink w:anchor="_Toc132841610" w:history="1">
@@ -927,7 +1194,7 @@
             <w:rPr>
               <w:rFonts w:eastAsiaTheme="minorEastAsia"/>
               <w:noProof/>
-              <w:lang w:val="en-PK" w:eastAsia="en-PK"/>
+              <w:lang/>
             </w:rPr>
           </w:pPr>
           <w:hyperlink w:anchor="_Toc132841611" w:history="1">
@@ -998,7 +1265,7 @@
             <w:rPr>
               <w:rFonts w:eastAsiaTheme="minorEastAsia"/>
               <w:noProof/>
-              <w:lang w:val="en-PK" w:eastAsia="en-PK"/>
+              <w:lang/>
             </w:rPr>
           </w:pPr>
           <w:hyperlink w:anchor="_Toc132841612" w:history="1">
@@ -1069,7 +1336,7 @@
             <w:rPr>
               <w:rFonts w:eastAsiaTheme="minorEastAsia"/>
               <w:noProof/>
-              <w:lang w:val="en-PK" w:eastAsia="en-PK"/>
+              <w:lang/>
             </w:rPr>
           </w:pPr>
           <w:hyperlink w:anchor="_Toc132841613" w:history="1">
@@ -1140,7 +1407,7 @@
             <w:rPr>
               <w:rFonts w:eastAsiaTheme="minorEastAsia"/>
               <w:noProof/>
-              <w:lang w:val="en-PK" w:eastAsia="en-PK"/>
+              <w:lang/>
             </w:rPr>
           </w:pPr>
           <w:hyperlink w:anchor="_Toc132841614" w:history="1">
@@ -1211,7 +1478,7 @@
             <w:rPr>
               <w:rFonts w:eastAsiaTheme="minorEastAsia"/>
               <w:noProof/>
-              <w:lang w:val="en-PK" w:eastAsia="en-PK"/>
+              <w:lang/>
             </w:rPr>
           </w:pPr>
           <w:hyperlink w:anchor="_Toc132841615" w:history="1">
@@ -1282,7 +1549,7 @@
             <w:rPr>
               <w:rFonts w:eastAsiaTheme="minorEastAsia"/>
               <w:noProof/>
-              <w:lang w:val="en-PK" w:eastAsia="en-PK"/>
+              <w:lang/>
             </w:rPr>
           </w:pPr>
           <w:hyperlink w:anchor="_Toc132841616" w:history="1">
@@ -1353,7 +1620,7 @@
             <w:rPr>
               <w:rFonts w:eastAsiaTheme="minorEastAsia"/>
               <w:noProof/>
-              <w:lang w:val="en-PK" w:eastAsia="en-PK"/>
+              <w:lang/>
             </w:rPr>
           </w:pPr>
           <w:hyperlink w:anchor="_Toc132841617" w:history="1">
@@ -1424,7 +1691,7 @@
             <w:rPr>
               <w:rFonts w:eastAsiaTheme="minorEastAsia"/>
               <w:noProof/>
-              <w:lang w:val="en-PK" w:eastAsia="en-PK"/>
+              <w:lang/>
             </w:rPr>
           </w:pPr>
           <w:hyperlink w:anchor="_Toc132841618" w:history="1">
@@ -1495,7 +1762,7 @@
             <w:rPr>
               <w:rFonts w:eastAsiaTheme="minorEastAsia"/>
               <w:noProof/>
-              <w:lang w:val="en-PK" w:eastAsia="en-PK"/>
+              <w:lang/>
             </w:rPr>
           </w:pPr>
           <w:hyperlink w:anchor="_Toc132841619" w:history="1">
@@ -1566,7 +1833,7 @@
             <w:rPr>
               <w:rFonts w:eastAsiaTheme="minorEastAsia"/>
               <w:noProof/>
-              <w:lang w:val="en-PK" w:eastAsia="en-PK"/>
+              <w:lang/>
             </w:rPr>
           </w:pPr>
           <w:hyperlink w:anchor="_Toc132841620" w:history="1">
@@ -1637,7 +1904,7 @@
             <w:rPr>
               <w:rFonts w:eastAsiaTheme="minorEastAsia"/>
               <w:noProof/>
-              <w:lang w:val="en-PK" w:eastAsia="en-PK"/>
+              <w:lang/>
             </w:rPr>
           </w:pPr>
           <w:hyperlink w:anchor="_Toc132841621" w:history="1">
@@ -1708,7 +1975,7 @@
             <w:rPr>
               <w:rFonts w:eastAsiaTheme="minorEastAsia"/>
               <w:noProof/>
-              <w:lang w:val="en-PK" w:eastAsia="en-PK"/>
+              <w:lang/>
             </w:rPr>
           </w:pPr>
           <w:hyperlink w:anchor="_Toc132841622" w:history="1">
@@ -1779,7 +2046,7 @@
             <w:rPr>
               <w:rFonts w:eastAsiaTheme="minorEastAsia"/>
               <w:noProof/>
-              <w:lang w:val="en-PK" w:eastAsia="en-PK"/>
+              <w:lang/>
             </w:rPr>
           </w:pPr>
           <w:hyperlink w:anchor="_Toc132841623" w:history="1">
@@ -1881,7 +2148,7 @@
         </w:rPr>
         <w:br w:type="column"/>
       </w:r>
-      <w:bookmarkStart w:id="0" w:name="_Toc132841599"/>
+      <w:bookmarkStart w:id="1" w:name="_Toc132841599"/>
       <w:r>
         <w:rPr>
           <w:rFonts w:eastAsia="Times New Roman" w:cs="Times New Roman"/>
@@ -1891,7 +2158,7 @@
         <w:lastRenderedPageBreak/>
         <w:t>Introduction:</w:t>
       </w:r>
-      <w:bookmarkEnd w:id="0"/>
+      <w:bookmarkEnd w:id="1"/>
     </w:p>
     <w:p>
       <w:pPr>
@@ -1942,7 +2209,7 @@
           <w:szCs w:val="28"/>
         </w:rPr>
       </w:pPr>
-      <w:bookmarkStart w:id="1" w:name="_Toc132841600"/>
+      <w:bookmarkStart w:id="2" w:name="_Toc132841600"/>
       <w:r>
         <w:rPr>
           <w:rFonts w:eastAsia="Times New Roman" w:cs="Times New Roman"/>
@@ -1951,7 +2218,7 @@
         </w:rPr>
         <w:t>Requirements and Planning:</w:t>
       </w:r>
-      <w:bookmarkEnd w:id="1"/>
+      <w:bookmarkEnd w:id="2"/>
     </w:p>
     <w:p>
       <w:pPr>
@@ -1982,7 +2249,7 @@
           <w:szCs w:val="28"/>
         </w:rPr>
       </w:pPr>
-      <w:bookmarkStart w:id="2" w:name="_Toc132841601"/>
+      <w:bookmarkStart w:id="3" w:name="_Toc132841601"/>
       <w:r>
         <w:rPr>
           <w:rFonts w:eastAsia="Times New Roman" w:cs="Times New Roman"/>
@@ -1991,7 +2258,7 @@
         </w:rPr>
         <w:t>Goals and Objectives of the Project</w:t>
       </w:r>
-      <w:bookmarkEnd w:id="2"/>
+      <w:bookmarkEnd w:id="3"/>
     </w:p>
     <w:p>
       <w:pPr>
@@ -2022,7 +2289,7 @@
           <w:szCs w:val="28"/>
         </w:rPr>
       </w:pPr>
-      <w:bookmarkStart w:id="3" w:name="_Toc132841602"/>
+      <w:bookmarkStart w:id="4" w:name="_Toc132841602"/>
       <w:r>
         <w:rPr>
           <w:rFonts w:eastAsia="Calibri" w:cs="Times New Roman"/>
@@ -2031,7 +2298,7 @@
         </w:rPr>
         <w:t>Activity-On-Node (AON):</w:t>
       </w:r>
-      <w:bookmarkEnd w:id="3"/>
+      <w:bookmarkEnd w:id="4"/>
     </w:p>
     <w:p>
       <w:pPr>
@@ -2698,197 +2965,6 @@
             <wp:extent cx="4572000" cy="1809750"/>
             <wp:effectExtent l="0" t="0" r="0" b="0"/>
             <wp:docPr id="821313697" name="Picture 821313697"/>
-            <wp:cNvGraphicFramePr>
-              <a:graphicFrameLocks xmlns:a="http://schemas.openxmlformats.org/drawingml/2006/main" noChangeAspect="1"/>
-            </wp:cNvGraphicFramePr>
-            <a:graphic xmlns:a="http://schemas.openxmlformats.org/drawingml/2006/main">
-              <a:graphicData uri="http://schemas.openxmlformats.org/drawingml/2006/picture">
-                <pic:pic xmlns:pic="http://schemas.openxmlformats.org/drawingml/2006/picture">
-                  <pic:nvPicPr>
-                    <pic:cNvPr id="0" name=""/>
-                    <pic:cNvPicPr/>
-                  </pic:nvPicPr>
-                  <pic:blipFill>
-                    <a:blip r:embed="rId8">
-                      <a:extLst>
-                        <a:ext uri="{28A0092B-C50C-407E-A947-70E740481C1C}">
-                          <a14:useLocalDpi xmlns:a14="http://schemas.microsoft.com/office/drawing/2010/main" val="0"/>
-                        </a:ext>
-                      </a:extLst>
-                    </a:blip>
-                    <a:stretch>
-                      <a:fillRect/>
-                    </a:stretch>
-                  </pic:blipFill>
-                  <pic:spPr>
-                    <a:xfrm>
-                      <a:off x="0" y="0"/>
-                      <a:ext cx="4572000" cy="1809750"/>
-                    </a:xfrm>
-                    <a:prstGeom prst="rect">
-                      <a:avLst/>
-                    </a:prstGeom>
-                  </pic:spPr>
-                </pic:pic>
-              </a:graphicData>
-            </a:graphic>
-          </wp:inline>
-        </w:drawing>
-      </w:r>
-    </w:p>
-    <w:p>
-      <w:pPr>
-        <w:pStyle w:val="Heading2"/>
-        <w:rPr>
-          <w:rFonts w:cs="Times New Roman"/>
-          <w:sz w:val="28"/>
-          <w:szCs w:val="28"/>
-        </w:rPr>
-      </w:pPr>
-      <w:bookmarkStart w:id="4" w:name="_Toc132841603"/>
-      <w:r>
-        <w:rPr>
-          <w:rFonts w:cs="Times New Roman"/>
-          <w:sz w:val="28"/>
-          <w:szCs w:val="28"/>
-        </w:rPr>
-        <w:t>Critical Path:</w:t>
-      </w:r>
-      <w:bookmarkEnd w:id="4"/>
-      <w:r>
-        <w:rPr>
-          <w:rFonts w:cs="Times New Roman"/>
-          <w:sz w:val="28"/>
-          <w:szCs w:val="28"/>
-        </w:rPr>
-        <w:t xml:space="preserve"> </w:t>
-      </w:r>
-    </w:p>
-    <w:p>
-      <w:pPr>
-        <w:rPr>
-          <w:rFonts w:ascii="Times New Roman" w:hAnsi="Times New Roman" w:cs="Times New Roman"/>
-          <w:sz w:val="28"/>
-          <w:szCs w:val="28"/>
-        </w:rPr>
-      </w:pPr>
-      <w:r>
-        <w:rPr>
-          <w:rFonts w:ascii="Times New Roman" w:hAnsi="Times New Roman" w:cs="Times New Roman"/>
-          <w:sz w:val="28"/>
-          <w:szCs w:val="28"/>
-        </w:rPr>
-        <w:t>Planning -&gt; nonfunctional requirements -&gt; version control</w:t>
-      </w:r>
-    </w:p>
-    <w:p>
-      <w:pPr>
-        <w:rPr>
-          <w:rFonts w:ascii="Times New Roman" w:hAnsi="Times New Roman" w:cs="Times New Roman"/>
-          <w:sz w:val="28"/>
-          <w:szCs w:val="28"/>
-        </w:rPr>
-      </w:pPr>
-    </w:p>
-    <w:p>
-      <w:pPr>
-        <w:rPr>
-          <w:rFonts w:ascii="Times New Roman" w:hAnsi="Times New Roman" w:cs="Times New Roman"/>
-          <w:sz w:val="28"/>
-          <w:szCs w:val="28"/>
-        </w:rPr>
-      </w:pPr>
-    </w:p>
-    <w:p>
-      <w:pPr>
-        <w:jc w:val="center"/>
-        <w:rPr>
-          <w:rFonts w:ascii="Times New Roman" w:hAnsi="Times New Roman" w:cs="Times New Roman"/>
-          <w:sz w:val="28"/>
-          <w:szCs w:val="28"/>
-        </w:rPr>
-      </w:pPr>
-      <w:r>
-        <w:rPr>
-          <w:rFonts w:ascii="Times New Roman" w:hAnsi="Times New Roman" w:cs="Times New Roman"/>
-          <w:noProof/>
-          <w:sz w:val="28"/>
-          <w:szCs w:val="28"/>
-        </w:rPr>
-        <w:lastRenderedPageBreak/>
-        <w:drawing>
-          <wp:inline distT="0" distB="0" distL="0" distR="0" wp14:anchorId="56317E37" wp14:editId="43C3DE6B">
-            <wp:extent cx="5105400" cy="2886075"/>
-            <wp:effectExtent l="0" t="0" r="0" b="0"/>
-            <wp:docPr id="1449843659" name="Picture 1449843659"/>
-            <wp:cNvGraphicFramePr>
-              <a:graphicFrameLocks xmlns:a="http://schemas.openxmlformats.org/drawingml/2006/main" noChangeAspect="1"/>
-            </wp:cNvGraphicFramePr>
-            <a:graphic xmlns:a="http://schemas.openxmlformats.org/drawingml/2006/main">
-              <a:graphicData uri="http://schemas.openxmlformats.org/drawingml/2006/picture">
-                <pic:pic xmlns:pic="http://schemas.openxmlformats.org/drawingml/2006/picture">
-                  <pic:nvPicPr>
-                    <pic:cNvPr id="0" name=""/>
-                    <pic:cNvPicPr/>
-                  </pic:nvPicPr>
-                  <pic:blipFill>
-                    <a:blip r:embed="rId9">
-                      <a:extLst>
-                        <a:ext uri="{28A0092B-C50C-407E-A947-70E740481C1C}">
-                          <a14:useLocalDpi xmlns:a14="http://schemas.microsoft.com/office/drawing/2010/main" val="0"/>
-                        </a:ext>
-                      </a:extLst>
-                    </a:blip>
-                    <a:stretch>
-                      <a:fillRect/>
-                    </a:stretch>
-                  </pic:blipFill>
-                  <pic:spPr>
-                    <a:xfrm>
-                      <a:off x="0" y="0"/>
-                      <a:ext cx="5105400" cy="2886075"/>
-                    </a:xfrm>
-                    <a:prstGeom prst="rect">
-                      <a:avLst/>
-                    </a:prstGeom>
-                  </pic:spPr>
-                </pic:pic>
-              </a:graphicData>
-            </a:graphic>
-          </wp:inline>
-        </w:drawing>
-      </w:r>
-    </w:p>
-    <w:p>
-      <w:pPr>
-        <w:rPr>
-          <w:rFonts w:ascii="Times New Roman" w:hAnsi="Times New Roman" w:cs="Times New Roman"/>
-          <w:sz w:val="28"/>
-          <w:szCs w:val="28"/>
-        </w:rPr>
-      </w:pPr>
-    </w:p>
-    <w:p>
-      <w:pPr>
-        <w:jc w:val="center"/>
-        <w:rPr>
-          <w:rFonts w:ascii="Times New Roman" w:hAnsi="Times New Roman" w:cs="Times New Roman"/>
-          <w:sz w:val="28"/>
-          <w:szCs w:val="28"/>
-        </w:rPr>
-      </w:pPr>
-      <w:r>
-        <w:rPr>
-          <w:rFonts w:ascii="Times New Roman" w:hAnsi="Times New Roman" w:cs="Times New Roman"/>
-          <w:noProof/>
-          <w:sz w:val="28"/>
-          <w:szCs w:val="28"/>
-        </w:rPr>
-        <w:drawing>
-          <wp:inline distT="0" distB="0" distL="0" distR="0" wp14:anchorId="4C3891ED" wp14:editId="31430FE2">
-            <wp:extent cx="4572000" cy="3962400"/>
-            <wp:effectExtent l="0" t="0" r="0" b="0"/>
-            <wp:docPr id="1591459340" name="Picture 1591459340"/>
             <wp:cNvGraphicFramePr>
               <a:graphicFrameLocks xmlns:a="http://schemas.openxmlformats.org/drawingml/2006/main" noChangeAspect="1"/>
             </wp:cNvGraphicFramePr>
@@ -2914,6 +2990,197 @@
                   <pic:spPr>
                     <a:xfrm>
                       <a:off x="0" y="0"/>
+                      <a:ext cx="4572000" cy="1809750"/>
+                    </a:xfrm>
+                    <a:prstGeom prst="rect">
+                      <a:avLst/>
+                    </a:prstGeom>
+                  </pic:spPr>
+                </pic:pic>
+              </a:graphicData>
+            </a:graphic>
+          </wp:inline>
+        </w:drawing>
+      </w:r>
+    </w:p>
+    <w:p>
+      <w:pPr>
+        <w:pStyle w:val="Heading2"/>
+        <w:rPr>
+          <w:rFonts w:cs="Times New Roman"/>
+          <w:sz w:val="28"/>
+          <w:szCs w:val="28"/>
+        </w:rPr>
+      </w:pPr>
+      <w:bookmarkStart w:id="5" w:name="_Toc132841603"/>
+      <w:r>
+        <w:rPr>
+          <w:rFonts w:cs="Times New Roman"/>
+          <w:sz w:val="28"/>
+          <w:szCs w:val="28"/>
+        </w:rPr>
+        <w:t>Critical Path:</w:t>
+      </w:r>
+      <w:bookmarkEnd w:id="5"/>
+      <w:r>
+        <w:rPr>
+          <w:rFonts w:cs="Times New Roman"/>
+          <w:sz w:val="28"/>
+          <w:szCs w:val="28"/>
+        </w:rPr>
+        <w:t xml:space="preserve"> </w:t>
+      </w:r>
+    </w:p>
+    <w:p>
+      <w:pPr>
+        <w:rPr>
+          <w:rFonts w:ascii="Times New Roman" w:hAnsi="Times New Roman" w:cs="Times New Roman"/>
+          <w:sz w:val="28"/>
+          <w:szCs w:val="28"/>
+        </w:rPr>
+      </w:pPr>
+      <w:r>
+        <w:rPr>
+          <w:rFonts w:ascii="Times New Roman" w:hAnsi="Times New Roman" w:cs="Times New Roman"/>
+          <w:sz w:val="28"/>
+          <w:szCs w:val="28"/>
+        </w:rPr>
+        <w:t>Planning -&gt; nonfunctional requirements -&gt; version control</w:t>
+      </w:r>
+    </w:p>
+    <w:p>
+      <w:pPr>
+        <w:rPr>
+          <w:rFonts w:ascii="Times New Roman" w:hAnsi="Times New Roman" w:cs="Times New Roman"/>
+          <w:sz w:val="28"/>
+          <w:szCs w:val="28"/>
+        </w:rPr>
+      </w:pPr>
+    </w:p>
+    <w:p>
+      <w:pPr>
+        <w:rPr>
+          <w:rFonts w:ascii="Times New Roman" w:hAnsi="Times New Roman" w:cs="Times New Roman"/>
+          <w:sz w:val="28"/>
+          <w:szCs w:val="28"/>
+        </w:rPr>
+      </w:pPr>
+    </w:p>
+    <w:p>
+      <w:pPr>
+        <w:jc w:val="center"/>
+        <w:rPr>
+          <w:rFonts w:ascii="Times New Roman" w:hAnsi="Times New Roman" w:cs="Times New Roman"/>
+          <w:sz w:val="28"/>
+          <w:szCs w:val="28"/>
+        </w:rPr>
+      </w:pPr>
+      <w:r>
+        <w:rPr>
+          <w:rFonts w:ascii="Times New Roman" w:hAnsi="Times New Roman" w:cs="Times New Roman"/>
+          <w:noProof/>
+          <w:sz w:val="28"/>
+          <w:szCs w:val="28"/>
+        </w:rPr>
+        <w:lastRenderedPageBreak/>
+        <w:drawing>
+          <wp:inline distT="0" distB="0" distL="0" distR="0" wp14:anchorId="56317E37" wp14:editId="43C3DE6B">
+            <wp:extent cx="5105400" cy="2886075"/>
+            <wp:effectExtent l="0" t="0" r="0" b="0"/>
+            <wp:docPr id="1449843659" name="Picture 1449843659"/>
+            <wp:cNvGraphicFramePr>
+              <a:graphicFrameLocks xmlns:a="http://schemas.openxmlformats.org/drawingml/2006/main" noChangeAspect="1"/>
+            </wp:cNvGraphicFramePr>
+            <a:graphic xmlns:a="http://schemas.openxmlformats.org/drawingml/2006/main">
+              <a:graphicData uri="http://schemas.openxmlformats.org/drawingml/2006/picture">
+                <pic:pic xmlns:pic="http://schemas.openxmlformats.org/drawingml/2006/picture">
+                  <pic:nvPicPr>
+                    <pic:cNvPr id="0" name=""/>
+                    <pic:cNvPicPr/>
+                  </pic:nvPicPr>
+                  <pic:blipFill>
+                    <a:blip r:embed="rId11">
+                      <a:extLst>
+                        <a:ext uri="{28A0092B-C50C-407E-A947-70E740481C1C}">
+                          <a14:useLocalDpi xmlns:a14="http://schemas.microsoft.com/office/drawing/2010/main" val="0"/>
+                        </a:ext>
+                      </a:extLst>
+                    </a:blip>
+                    <a:stretch>
+                      <a:fillRect/>
+                    </a:stretch>
+                  </pic:blipFill>
+                  <pic:spPr>
+                    <a:xfrm>
+                      <a:off x="0" y="0"/>
+                      <a:ext cx="5105400" cy="2886075"/>
+                    </a:xfrm>
+                    <a:prstGeom prst="rect">
+                      <a:avLst/>
+                    </a:prstGeom>
+                  </pic:spPr>
+                </pic:pic>
+              </a:graphicData>
+            </a:graphic>
+          </wp:inline>
+        </w:drawing>
+      </w:r>
+    </w:p>
+    <w:p>
+      <w:pPr>
+        <w:rPr>
+          <w:rFonts w:ascii="Times New Roman" w:hAnsi="Times New Roman" w:cs="Times New Roman"/>
+          <w:sz w:val="28"/>
+          <w:szCs w:val="28"/>
+        </w:rPr>
+      </w:pPr>
+    </w:p>
+    <w:p>
+      <w:pPr>
+        <w:jc w:val="center"/>
+        <w:rPr>
+          <w:rFonts w:ascii="Times New Roman" w:hAnsi="Times New Roman" w:cs="Times New Roman"/>
+          <w:sz w:val="28"/>
+          <w:szCs w:val="28"/>
+        </w:rPr>
+      </w:pPr>
+      <w:r>
+        <w:rPr>
+          <w:rFonts w:ascii="Times New Roman" w:hAnsi="Times New Roman" w:cs="Times New Roman"/>
+          <w:noProof/>
+          <w:sz w:val="28"/>
+          <w:szCs w:val="28"/>
+        </w:rPr>
+        <w:drawing>
+          <wp:inline distT="0" distB="0" distL="0" distR="0" wp14:anchorId="4C3891ED" wp14:editId="31430FE2">
+            <wp:extent cx="4572000" cy="3962400"/>
+            <wp:effectExtent l="0" t="0" r="0" b="0"/>
+            <wp:docPr id="1591459340" name="Picture 1591459340"/>
+            <wp:cNvGraphicFramePr>
+              <a:graphicFrameLocks xmlns:a="http://schemas.openxmlformats.org/drawingml/2006/main" noChangeAspect="1"/>
+            </wp:cNvGraphicFramePr>
+            <a:graphic xmlns:a="http://schemas.openxmlformats.org/drawingml/2006/main">
+              <a:graphicData uri="http://schemas.openxmlformats.org/drawingml/2006/picture">
+                <pic:pic xmlns:pic="http://schemas.openxmlformats.org/drawingml/2006/picture">
+                  <pic:nvPicPr>
+                    <pic:cNvPr id="0" name=""/>
+                    <pic:cNvPicPr/>
+                  </pic:nvPicPr>
+                  <pic:blipFill>
+                    <a:blip r:embed="rId12">
+                      <a:extLst>
+                        <a:ext uri="{28A0092B-C50C-407E-A947-70E740481C1C}">
+                          <a14:useLocalDpi xmlns:a14="http://schemas.microsoft.com/office/drawing/2010/main" val="0"/>
+                        </a:ext>
+                      </a:extLst>
+                    </a:blip>
+                    <a:stretch>
+                      <a:fillRect/>
+                    </a:stretch>
+                  </pic:blipFill>
+                  <pic:spPr>
+                    <a:xfrm>
+                      <a:off x="0" y="0"/>
                       <a:ext cx="4572000" cy="3962400"/>
                     </a:xfrm>
                     <a:prstGeom prst="rect">
@@ -2945,7 +3212,7 @@
           <w:szCs w:val="28"/>
         </w:rPr>
       </w:pPr>
-      <w:bookmarkStart w:id="5" w:name="_Toc132841604"/>
+      <w:bookmarkStart w:id="6" w:name="_Toc132841604"/>
       <w:r>
         <w:rPr>
           <w:rFonts w:eastAsia="Times New Roman" w:cs="Times New Roman"/>
@@ -2962,7 +3229,7 @@
         </w:rPr>
         <w:t>:</w:t>
       </w:r>
-      <w:bookmarkEnd w:id="5"/>
+      <w:bookmarkEnd w:id="6"/>
     </w:p>
     <w:p>
       <w:pPr>
@@ -2992,7 +3259,7 @@
           <w:szCs w:val="28"/>
         </w:rPr>
       </w:pPr>
-      <w:bookmarkStart w:id="6" w:name="_Toc132841605"/>
+      <w:bookmarkStart w:id="7" w:name="_Toc132841605"/>
       <w:r>
         <w:rPr>
           <w:rFonts w:eastAsia="Times New Roman" w:cs="Times New Roman"/>
@@ -3011,7 +3278,7 @@
         </w:rPr>
         <w:t>:</w:t>
       </w:r>
-      <w:bookmarkEnd w:id="6"/>
+      <w:bookmarkEnd w:id="7"/>
     </w:p>
     <w:p>
       <w:pPr>
@@ -3374,7 +3641,7 @@
           <w:szCs w:val="28"/>
         </w:rPr>
       </w:pPr>
-      <w:bookmarkStart w:id="7" w:name="_Toc132841606"/>
+      <w:bookmarkStart w:id="8" w:name="_Toc132841606"/>
       <w:r>
         <w:rPr>
           <w:rFonts w:eastAsia="Segoe UI" w:cs="Times New Roman"/>
@@ -3383,7 +3650,7 @@
         </w:rPr>
         <w:t>Requirements</w:t>
       </w:r>
-      <w:bookmarkEnd w:id="7"/>
+      <w:bookmarkEnd w:id="8"/>
     </w:p>
     <w:p>
       <w:pPr>
@@ -3394,7 +3661,7 @@
           <w:szCs w:val="28"/>
         </w:rPr>
       </w:pPr>
-      <w:bookmarkStart w:id="8" w:name="_Toc132841607"/>
+      <w:bookmarkStart w:id="9" w:name="_Toc132841607"/>
       <w:r>
         <w:rPr>
           <w:rFonts w:eastAsia="Arial" w:cs="Times New Roman"/>
@@ -3403,7 +3670,7 @@
         </w:rPr>
         <w:t>Functional Requirements:</w:t>
       </w:r>
-      <w:bookmarkEnd w:id="8"/>
+      <w:bookmarkEnd w:id="9"/>
     </w:p>
     <w:p>
       <w:pPr>
@@ -3429,6 +3696,7 @@
         <w:t xml:space="preserve">The application allow the customer to select a goal like weight </w:t>
       </w:r>
       <w:proofErr w:type="spellStart"/>
+      <w:proofErr w:type="gramStart"/>
       <w:r>
         <w:rPr>
           <w:rFonts w:ascii="Times New Roman" w:eastAsia="Arial" w:hAnsi="Times New Roman" w:cs="Times New Roman"/>
@@ -3446,7 +3714,17 @@
           <w:sz w:val="28"/>
           <w:szCs w:val="28"/>
         </w:rPr>
-        <w:t xml:space="preserve"> , muscle gain etc.</w:t>
+        <w:t xml:space="preserve"> ,</w:t>
+      </w:r>
+      <w:proofErr w:type="gramEnd"/>
+      <w:r>
+        <w:rPr>
+          <w:rFonts w:ascii="Times New Roman" w:eastAsia="Arial" w:hAnsi="Times New Roman" w:cs="Times New Roman"/>
+          <w:color w:val="000000" w:themeColor="text1"/>
+          <w:sz w:val="28"/>
+          <w:szCs w:val="28"/>
+        </w:rPr>
+        <w:t xml:space="preserve"> muscle gain etc.</w:t>
       </w:r>
     </w:p>
     <w:p>
@@ -3830,7 +4108,7 @@
           <w:szCs w:val="28"/>
         </w:rPr>
       </w:pPr>
-      <w:bookmarkStart w:id="9" w:name="_Toc132841608"/>
+      <w:bookmarkStart w:id="10" w:name="_Toc132841608"/>
       <w:r>
         <w:rPr>
           <w:rFonts w:eastAsia="Times New Roman" w:cs="Times New Roman"/>
@@ -3839,7 +4117,7 @@
         </w:rPr>
         <w:t>Non-Functional Requirements:</w:t>
       </w:r>
-      <w:bookmarkEnd w:id="9"/>
+      <w:bookmarkEnd w:id="10"/>
       <w:r>
         <w:rPr>
           <w:rFonts w:eastAsia="Times New Roman" w:cs="Times New Roman"/>
@@ -3860,7 +4138,7 @@
           <w:szCs w:val="28"/>
         </w:rPr>
       </w:pPr>
-      <w:bookmarkStart w:id="10" w:name="_Toc132841609"/>
+      <w:bookmarkStart w:id="11" w:name="_Toc132841609"/>
       <w:r>
         <w:rPr>
           <w:rFonts w:eastAsia="Times New Roman" w:cs="Times New Roman"/>
@@ -3901,17 +4179,23 @@
           <w:sz w:val="28"/>
           <w:szCs w:val="28"/>
         </w:rPr>
-        <w:t>The</w:t>
-      </w:r>
-      <w:r>
+        <w:t>There is a data-backup system.</w:t>
+      </w:r>
+    </w:p>
+    <w:p>
+      <w:pPr>
+        <w:pStyle w:val="Heading2"/>
+        <w:numPr>
+          <w:ilvl w:val="0"/>
+          <w:numId w:val="24"/>
+        </w:numPr>
         <w:rPr>
           <w:rFonts w:eastAsia="Times New Roman" w:cs="Times New Roman"/>
           <w:b w:val="0"/>
           <w:sz w:val="28"/>
           <w:szCs w:val="28"/>
         </w:rPr>
-        <w:t xml:space="preserve">re </w:t>
-      </w:r>
+      </w:pPr>
       <w:r>
         <w:rPr>
           <w:rFonts w:eastAsia="Times New Roman" w:cs="Times New Roman"/>
@@ -3919,7 +4203,7 @@
           <w:sz w:val="28"/>
           <w:szCs w:val="28"/>
         </w:rPr>
-        <w:t>is a data-backup system.</w:t>
+        <w:t>It is simple to maintain, or maintainability.</w:t>
       </w:r>
     </w:p>
     <w:p>
@@ -3943,16 +4227,31 @@
           <w:sz w:val="28"/>
           <w:szCs w:val="28"/>
         </w:rPr>
-        <w:t>I</w:t>
-      </w:r>
-      <w:r>
+        <w:t>Effectiveness and Rapidity of Action</w:t>
+      </w:r>
+    </w:p>
+    <w:p>
+      <w:pPr>
+        <w:pStyle w:val="Heading2"/>
+        <w:numPr>
+          <w:ilvl w:val="0"/>
+          <w:numId w:val="24"/>
+        </w:numPr>
         <w:rPr>
           <w:rFonts w:eastAsia="Times New Roman" w:cs="Times New Roman"/>
           <w:b w:val="0"/>
           <w:sz w:val="28"/>
           <w:szCs w:val="28"/>
         </w:rPr>
-        <w:t>t is simple to maintain, or maintainability.</w:t>
+      </w:pPr>
+      <w:r>
+        <w:rPr>
+          <w:rFonts w:eastAsia="Times New Roman" w:cs="Times New Roman"/>
+          <w:b w:val="0"/>
+          <w:sz w:val="28"/>
+          <w:szCs w:val="28"/>
+        </w:rPr>
+        <w:t>Ease of use for the intended audience</w:t>
       </w:r>
     </w:p>
     <w:p>
@@ -3976,7 +4275,7 @@
           <w:sz w:val="28"/>
           <w:szCs w:val="28"/>
         </w:rPr>
-        <w:t>Effectiveness and Rapidity of Action</w:t>
+        <w:t>Expansion potential: must be upgradeable or future-proof</w:t>
       </w:r>
     </w:p>
     <w:p>
@@ -4000,7 +4299,7 @@
           <w:sz w:val="28"/>
           <w:szCs w:val="28"/>
         </w:rPr>
-        <w:t>Ease of use for the intended audience</w:t>
+        <w:t>It must be risk-free to employ.</w:t>
       </w:r>
     </w:p>
     <w:p>
@@ -4024,7 +4323,7 @@
           <w:sz w:val="28"/>
           <w:szCs w:val="28"/>
         </w:rPr>
-        <w:t>Expansion potential: must be upgradeable or future-proof</w:t>
+        <w:t>Outstanding Efficiency</w:t>
       </w:r>
     </w:p>
     <w:p>
@@ -4048,32 +4347,32 @@
           <w:sz w:val="28"/>
           <w:szCs w:val="28"/>
         </w:rPr>
-        <w:t>I</w:t>
-      </w:r>
-      <w:r>
+        <w:t>User-Friendly</w:t>
+      </w:r>
+    </w:p>
+    <w:p>
+      <w:pPr>
+        <w:pStyle w:val="Heading2"/>
+        <w:numPr>
+          <w:ilvl w:val="0"/>
+          <w:numId w:val="24"/>
+        </w:numPr>
         <w:rPr>
           <w:rFonts w:eastAsia="Times New Roman" w:cs="Times New Roman"/>
           <w:b w:val="0"/>
           <w:sz w:val="28"/>
           <w:szCs w:val="28"/>
         </w:rPr>
-        <w:t>t must be risk-free to employ.</w:t>
-      </w:r>
-    </w:p>
-    <w:p>
-      <w:pPr>
-        <w:pStyle w:val="Heading2"/>
-        <w:numPr>
-          <w:ilvl w:val="0"/>
-          <w:numId w:val="24"/>
-        </w:numPr>
+      </w:pPr>
+      <w:r>
         <w:rPr>
           <w:rFonts w:eastAsia="Times New Roman" w:cs="Times New Roman"/>
           <w:b w:val="0"/>
           <w:sz w:val="28"/>
           <w:szCs w:val="28"/>
         </w:rPr>
-      </w:pPr>
+        <w:t>Q</w:t>
+      </w:r>
       <w:r>
         <w:rPr>
           <w:rFonts w:eastAsia="Times New Roman" w:cs="Times New Roman"/>
@@ -4081,16 +4380,12 @@
           <w:sz w:val="28"/>
           <w:szCs w:val="28"/>
         </w:rPr>
-        <w:t>Outstanding Efficiency</w:t>
+        <w:t>uicker responses</w:t>
       </w:r>
     </w:p>
     <w:p>
       <w:pPr>
         <w:pStyle w:val="Heading2"/>
-        <w:numPr>
-          <w:ilvl w:val="0"/>
-          <w:numId w:val="24"/>
-        </w:numPr>
         <w:rPr>
           <w:rFonts w:eastAsia="Times New Roman" w:cs="Times New Roman"/>
           <w:b w:val="0"/>
@@ -4098,238 +4393,185 @@
           <w:szCs w:val="28"/>
         </w:rPr>
       </w:pPr>
-      <w:r>
-        <w:rPr>
-          <w:rFonts w:eastAsia="Times New Roman" w:cs="Times New Roman"/>
-          <w:b w:val="0"/>
-          <w:sz w:val="28"/>
-          <w:szCs w:val="28"/>
-        </w:rPr>
-        <w:t>User-Friendly</w:t>
-      </w:r>
     </w:p>
     <w:p>
       <w:pPr>
         <w:pStyle w:val="Heading2"/>
-        <w:numPr>
-          <w:ilvl w:val="0"/>
-          <w:numId w:val="24"/>
-        </w:numPr>
-        <w:rPr>
-          <w:rFonts w:eastAsia="Times New Roman" w:cs="Times New Roman"/>
-          <w:b w:val="0"/>
-          <w:sz w:val="28"/>
-          <w:szCs w:val="28"/>
-        </w:rPr>
-      </w:pPr>
-      <w:r>
-        <w:rPr>
-          <w:rFonts w:eastAsia="Times New Roman" w:cs="Times New Roman"/>
-          <w:b w:val="0"/>
-          <w:sz w:val="28"/>
-          <w:szCs w:val="28"/>
-        </w:rPr>
-        <w:t>Q</w:t>
-      </w:r>
-      <w:r>
-        <w:rPr>
-          <w:rFonts w:eastAsia="Times New Roman" w:cs="Times New Roman"/>
-          <w:b w:val="0"/>
-          <w:sz w:val="28"/>
-          <w:szCs w:val="28"/>
-        </w:rPr>
-        <w:t>uicker responses</w:t>
+        <w:rPr>
+          <w:rFonts w:eastAsia="Arial" w:cs="Times New Roman"/>
+          <w:sz w:val="28"/>
+          <w:szCs w:val="28"/>
+        </w:rPr>
+      </w:pPr>
+      <w:r>
+        <w:rPr>
+          <w:rFonts w:eastAsia="Arial" w:cs="Times New Roman"/>
+          <w:sz w:val="28"/>
+          <w:szCs w:val="28"/>
+        </w:rPr>
+        <w:t>Usability Requirements:</w:t>
+      </w:r>
+      <w:bookmarkEnd w:id="11"/>
+    </w:p>
+    <w:p>
+      <w:pPr>
+        <w:rPr>
+          <w:rFonts w:ascii="Times New Roman" w:eastAsia="Arial" w:hAnsi="Times New Roman" w:cs="Times New Roman"/>
+          <w:color w:val="000000" w:themeColor="text1"/>
+          <w:sz w:val="28"/>
+          <w:szCs w:val="28"/>
+        </w:rPr>
+      </w:pPr>
+      <w:r>
+        <w:rPr>
+          <w:rFonts w:ascii="Times New Roman" w:eastAsia="Arial" w:hAnsi="Times New Roman" w:cs="Times New Roman"/>
+          <w:color w:val="000000" w:themeColor="text1"/>
+          <w:sz w:val="28"/>
+          <w:szCs w:val="28"/>
+        </w:rPr>
+        <w:t>1.The application is simple and intuitive GUI so that user use it easily</w:t>
+      </w:r>
+    </w:p>
+    <w:p>
+      <w:pPr>
+        <w:rPr>
+          <w:rFonts w:ascii="Times New Roman" w:eastAsia="Arial" w:hAnsi="Times New Roman" w:cs="Times New Roman"/>
+          <w:color w:val="000000" w:themeColor="text1"/>
+          <w:sz w:val="28"/>
+          <w:szCs w:val="28"/>
+        </w:rPr>
+      </w:pPr>
+      <w:r>
+        <w:rPr>
+          <w:rFonts w:ascii="Times New Roman" w:eastAsia="Arial" w:hAnsi="Times New Roman" w:cs="Times New Roman"/>
+          <w:color w:val="000000" w:themeColor="text1"/>
+          <w:sz w:val="28"/>
+          <w:szCs w:val="28"/>
+        </w:rPr>
+        <w:t xml:space="preserve">2.the application should have a clear and concise instructions on </w:t>
+      </w:r>
+      <w:r>
+        <w:rPr>
+          <w:rFonts w:ascii="Times New Roman" w:eastAsia="Arial" w:hAnsi="Times New Roman" w:cs="Times New Roman"/>
+          <w:color w:val="000000" w:themeColor="text1"/>
+          <w:sz w:val="28"/>
+          <w:szCs w:val="28"/>
+        </w:rPr>
+        <w:t>how</w:t>
+      </w:r>
+      <w:r>
+        <w:rPr>
+          <w:rFonts w:ascii="Times New Roman" w:eastAsia="Arial" w:hAnsi="Times New Roman" w:cs="Times New Roman"/>
+          <w:color w:val="000000" w:themeColor="text1"/>
+          <w:sz w:val="28"/>
+          <w:szCs w:val="28"/>
+        </w:rPr>
+        <w:t xml:space="preserve"> to use the application</w:t>
+      </w:r>
+    </w:p>
+    <w:p>
+      <w:pPr>
+        <w:rPr>
+          <w:rFonts w:ascii="Times New Roman" w:eastAsia="Arial" w:hAnsi="Times New Roman" w:cs="Times New Roman"/>
+          <w:color w:val="000000" w:themeColor="text1"/>
+          <w:sz w:val="28"/>
+          <w:szCs w:val="28"/>
+        </w:rPr>
+      </w:pPr>
+      <w:r>
+        <w:rPr>
+          <w:rFonts w:ascii="Times New Roman" w:eastAsia="Arial" w:hAnsi="Times New Roman" w:cs="Times New Roman"/>
+          <w:color w:val="000000" w:themeColor="text1"/>
+          <w:sz w:val="28"/>
+          <w:szCs w:val="28"/>
+        </w:rPr>
+        <w:t xml:space="preserve">3.The application should give </w:t>
+      </w:r>
+      <w:r>
+        <w:rPr>
+          <w:rFonts w:ascii="Times New Roman" w:eastAsia="Arial" w:hAnsi="Times New Roman" w:cs="Times New Roman"/>
+          <w:color w:val="000000" w:themeColor="text1"/>
+          <w:sz w:val="28"/>
+          <w:szCs w:val="28"/>
+        </w:rPr>
+        <w:t>feedback</w:t>
+      </w:r>
+      <w:r>
+        <w:rPr>
+          <w:rFonts w:ascii="Times New Roman" w:eastAsia="Arial" w:hAnsi="Times New Roman" w:cs="Times New Roman"/>
+          <w:color w:val="000000" w:themeColor="text1"/>
+          <w:sz w:val="28"/>
+          <w:szCs w:val="28"/>
+        </w:rPr>
+        <w:t xml:space="preserve"> on every activity performance like login so system display that login </w:t>
+      </w:r>
+      <w:r>
+        <w:rPr>
+          <w:rFonts w:ascii="Times New Roman" w:eastAsia="Arial" w:hAnsi="Times New Roman" w:cs="Times New Roman"/>
+          <w:color w:val="000000" w:themeColor="text1"/>
+          <w:sz w:val="28"/>
+          <w:szCs w:val="28"/>
+        </w:rPr>
+        <w:t>successful</w:t>
+      </w:r>
+    </w:p>
+    <w:p>
+      <w:pPr>
+        <w:rPr>
+          <w:rFonts w:ascii="Times New Roman" w:eastAsia="Arial" w:hAnsi="Times New Roman" w:cs="Times New Roman"/>
+          <w:color w:val="000000" w:themeColor="text1"/>
+          <w:sz w:val="28"/>
+          <w:szCs w:val="28"/>
+        </w:rPr>
+      </w:pPr>
+      <w:r>
+        <w:rPr>
+          <w:rFonts w:ascii="Times New Roman" w:eastAsia="Arial" w:hAnsi="Times New Roman" w:cs="Times New Roman"/>
+          <w:color w:val="000000" w:themeColor="text1"/>
+          <w:sz w:val="28"/>
+          <w:szCs w:val="28"/>
+        </w:rPr>
+        <w:t>4.The application have a search bar functionality so that user easily find things</w:t>
+      </w:r>
+    </w:p>
+    <w:p>
+      <w:pPr>
+        <w:rPr>
+          <w:rFonts w:ascii="Times New Roman" w:eastAsia="Arial" w:hAnsi="Times New Roman" w:cs="Times New Roman"/>
+          <w:color w:val="000000" w:themeColor="text1"/>
+          <w:sz w:val="28"/>
+          <w:szCs w:val="28"/>
+        </w:rPr>
+      </w:pPr>
+      <w:r>
+        <w:rPr>
+          <w:rFonts w:ascii="Times New Roman" w:eastAsia="Arial" w:hAnsi="Times New Roman" w:cs="Times New Roman"/>
+          <w:color w:val="000000" w:themeColor="text1"/>
+          <w:sz w:val="28"/>
+          <w:szCs w:val="28"/>
+        </w:rPr>
+        <w:t>5.the application should give an easy and understandable message in case of any error by the user</w:t>
       </w:r>
     </w:p>
     <w:p>
       <w:pPr>
         <w:pStyle w:val="Heading2"/>
         <w:rPr>
-          <w:rFonts w:eastAsia="Times New Roman" w:cs="Times New Roman"/>
-          <w:b w:val="0"/>
-          <w:sz w:val="28"/>
-          <w:szCs w:val="28"/>
-        </w:rPr>
-      </w:pPr>
-    </w:p>
-    <w:p>
-      <w:pPr>
-        <w:pStyle w:val="Heading2"/>
-        <w:rPr>
           <w:rFonts w:eastAsia="Arial" w:cs="Times New Roman"/>
           <w:sz w:val="28"/>
           <w:szCs w:val="28"/>
         </w:rPr>
       </w:pPr>
+      <w:bookmarkStart w:id="12" w:name="_Toc132841610"/>
       <w:r>
         <w:rPr>
           <w:rFonts w:eastAsia="Arial" w:cs="Times New Roman"/>
           <w:sz w:val="28"/>
           <w:szCs w:val="28"/>
         </w:rPr>
-        <w:t>Usability Requirements:</w:t>
-      </w:r>
-      <w:bookmarkEnd w:id="10"/>
-    </w:p>
-    <w:p>
-      <w:pPr>
-        <w:rPr>
-          <w:rFonts w:ascii="Times New Roman" w:eastAsia="Arial" w:hAnsi="Times New Roman" w:cs="Times New Roman"/>
-          <w:color w:val="000000" w:themeColor="text1"/>
-          <w:sz w:val="28"/>
-          <w:szCs w:val="28"/>
-        </w:rPr>
-      </w:pPr>
-      <w:r>
-        <w:rPr>
-          <w:rFonts w:ascii="Times New Roman" w:eastAsia="Arial" w:hAnsi="Times New Roman" w:cs="Times New Roman"/>
-          <w:color w:val="000000" w:themeColor="text1"/>
-          <w:sz w:val="28"/>
-          <w:szCs w:val="28"/>
-        </w:rPr>
-        <w:t>1.The application is simple and intuitive GUI so that user use it easily</w:t>
-      </w:r>
-    </w:p>
-    <w:p>
-      <w:pPr>
-        <w:rPr>
-          <w:rFonts w:ascii="Times New Roman" w:eastAsia="Arial" w:hAnsi="Times New Roman" w:cs="Times New Roman"/>
-          <w:color w:val="000000" w:themeColor="text1"/>
-          <w:sz w:val="28"/>
-          <w:szCs w:val="28"/>
-        </w:rPr>
-      </w:pPr>
-      <w:r>
-        <w:rPr>
-          <w:rFonts w:ascii="Times New Roman" w:eastAsia="Arial" w:hAnsi="Times New Roman" w:cs="Times New Roman"/>
-          <w:color w:val="000000" w:themeColor="text1"/>
-          <w:sz w:val="28"/>
-          <w:szCs w:val="28"/>
-        </w:rPr>
-        <w:t xml:space="preserve">2.the application should have a clear and concise instructions on </w:t>
-      </w:r>
-      <w:r>
-        <w:rPr>
-          <w:rFonts w:ascii="Times New Roman" w:eastAsia="Arial" w:hAnsi="Times New Roman" w:cs="Times New Roman"/>
-          <w:color w:val="000000" w:themeColor="text1"/>
-          <w:sz w:val="28"/>
-          <w:szCs w:val="28"/>
-        </w:rPr>
-        <w:t>how</w:t>
-      </w:r>
-      <w:r>
-        <w:rPr>
-          <w:rFonts w:ascii="Times New Roman" w:eastAsia="Arial" w:hAnsi="Times New Roman" w:cs="Times New Roman"/>
-          <w:color w:val="000000" w:themeColor="text1"/>
-          <w:sz w:val="28"/>
-          <w:szCs w:val="28"/>
-        </w:rPr>
-        <w:t xml:space="preserve"> to use the application</w:t>
-      </w:r>
-    </w:p>
-    <w:p>
-      <w:pPr>
-        <w:rPr>
-          <w:rFonts w:ascii="Times New Roman" w:eastAsia="Arial" w:hAnsi="Times New Roman" w:cs="Times New Roman"/>
-          <w:color w:val="000000" w:themeColor="text1"/>
-          <w:sz w:val="28"/>
-          <w:szCs w:val="28"/>
-        </w:rPr>
-      </w:pPr>
-      <w:r>
-        <w:rPr>
-          <w:rFonts w:ascii="Times New Roman" w:eastAsia="Arial" w:hAnsi="Times New Roman" w:cs="Times New Roman"/>
-          <w:color w:val="000000" w:themeColor="text1"/>
-          <w:sz w:val="28"/>
-          <w:szCs w:val="28"/>
-        </w:rPr>
-        <w:t xml:space="preserve">3.The application should give </w:t>
-      </w:r>
-      <w:r>
-        <w:rPr>
-          <w:rFonts w:ascii="Times New Roman" w:eastAsia="Arial" w:hAnsi="Times New Roman" w:cs="Times New Roman"/>
-          <w:color w:val="000000" w:themeColor="text1"/>
-          <w:sz w:val="28"/>
-          <w:szCs w:val="28"/>
-        </w:rPr>
-        <w:t>feedback</w:t>
-      </w:r>
-      <w:r>
-        <w:rPr>
-          <w:rFonts w:ascii="Times New Roman" w:eastAsia="Arial" w:hAnsi="Times New Roman" w:cs="Times New Roman"/>
-          <w:color w:val="000000" w:themeColor="text1"/>
-          <w:sz w:val="28"/>
-          <w:szCs w:val="28"/>
-        </w:rPr>
-        <w:t xml:space="preserve"> on every activity performance like login so system display that login </w:t>
-      </w:r>
-      <w:r>
-        <w:rPr>
-          <w:rFonts w:ascii="Times New Roman" w:eastAsia="Arial" w:hAnsi="Times New Roman" w:cs="Times New Roman"/>
-          <w:color w:val="000000" w:themeColor="text1"/>
-          <w:sz w:val="28"/>
-          <w:szCs w:val="28"/>
-        </w:rPr>
-        <w:t>successful</w:t>
-      </w:r>
-    </w:p>
-    <w:p>
-      <w:pPr>
-        <w:rPr>
-          <w:rFonts w:ascii="Times New Roman" w:eastAsia="Arial" w:hAnsi="Times New Roman" w:cs="Times New Roman"/>
-          <w:color w:val="000000" w:themeColor="text1"/>
-          <w:sz w:val="28"/>
-          <w:szCs w:val="28"/>
-        </w:rPr>
-      </w:pPr>
-      <w:r>
-        <w:rPr>
-          <w:rFonts w:ascii="Times New Roman" w:eastAsia="Arial" w:hAnsi="Times New Roman" w:cs="Times New Roman"/>
-          <w:color w:val="000000" w:themeColor="text1"/>
-          <w:sz w:val="28"/>
-          <w:szCs w:val="28"/>
-        </w:rPr>
-        <w:t>4.The application have a search bar functionality so that user easily find things</w:t>
-      </w:r>
-    </w:p>
-    <w:p>
-      <w:pPr>
-        <w:rPr>
-          <w:rFonts w:ascii="Times New Roman" w:eastAsia="Arial" w:hAnsi="Times New Roman" w:cs="Times New Roman"/>
-          <w:color w:val="000000" w:themeColor="text1"/>
-          <w:sz w:val="28"/>
-          <w:szCs w:val="28"/>
-        </w:rPr>
-      </w:pPr>
-      <w:r>
-        <w:rPr>
-          <w:rFonts w:ascii="Times New Roman" w:eastAsia="Arial" w:hAnsi="Times New Roman" w:cs="Times New Roman"/>
-          <w:color w:val="000000" w:themeColor="text1"/>
-          <w:sz w:val="28"/>
-          <w:szCs w:val="28"/>
-        </w:rPr>
-        <w:t>5.the application should give an easy and understandable message in case of any error by the user</w:t>
-      </w:r>
-    </w:p>
-    <w:p>
-      <w:pPr>
-        <w:pStyle w:val="Heading2"/>
-        <w:rPr>
-          <w:rFonts w:eastAsia="Arial" w:cs="Times New Roman"/>
-          <w:sz w:val="28"/>
-          <w:szCs w:val="28"/>
-        </w:rPr>
-      </w:pPr>
-      <w:bookmarkStart w:id="11" w:name="_Toc132841610"/>
-      <w:r>
-        <w:rPr>
-          <w:rFonts w:eastAsia="Arial" w:cs="Times New Roman"/>
-          <w:sz w:val="28"/>
-          <w:szCs w:val="28"/>
-        </w:rPr>
         <w:t>Performance Requirements:</w:t>
       </w:r>
-      <w:bookmarkEnd w:id="11"/>
+      <w:bookmarkEnd w:id="12"/>
     </w:p>
     <w:p>
       <w:pPr>
@@ -4461,7 +4703,27 @@
           <w:sz w:val="28"/>
           <w:szCs w:val="28"/>
         </w:rPr>
-        <w:t>The application have low latency to minimize delay</w:t>
+        <w:t xml:space="preserve">The application </w:t>
+      </w:r>
+      <w:proofErr w:type="gramStart"/>
+      <w:r>
+        <w:rPr>
+          <w:rFonts w:ascii="Times New Roman" w:eastAsia="Segoe UI" w:hAnsi="Times New Roman" w:cs="Times New Roman"/>
+          <w:color w:val="000000" w:themeColor="text1"/>
+          <w:sz w:val="28"/>
+          <w:szCs w:val="28"/>
+        </w:rPr>
+        <w:t>have</w:t>
+      </w:r>
+      <w:proofErr w:type="gramEnd"/>
+      <w:r>
+        <w:rPr>
+          <w:rFonts w:ascii="Times New Roman" w:eastAsia="Segoe UI" w:hAnsi="Times New Roman" w:cs="Times New Roman"/>
+          <w:color w:val="000000" w:themeColor="text1"/>
+          <w:sz w:val="28"/>
+          <w:szCs w:val="28"/>
+        </w:rPr>
+        <w:t xml:space="preserve"> low latency to minimize delay</w:t>
       </w:r>
     </w:p>
     <w:p>
@@ -4485,7 +4747,27 @@
           <w:sz w:val="28"/>
           <w:szCs w:val="28"/>
         </w:rPr>
-        <w:t>The application have the scalable infrastructure</w:t>
+        <w:t xml:space="preserve">The application </w:t>
+      </w:r>
+      <w:proofErr w:type="gramStart"/>
+      <w:r>
+        <w:rPr>
+          <w:rFonts w:ascii="Times New Roman" w:eastAsia="Segoe UI" w:hAnsi="Times New Roman" w:cs="Times New Roman"/>
+          <w:color w:val="000000" w:themeColor="text1"/>
+          <w:sz w:val="28"/>
+          <w:szCs w:val="28"/>
+        </w:rPr>
+        <w:t>have</w:t>
+      </w:r>
+      <w:proofErr w:type="gramEnd"/>
+      <w:r>
+        <w:rPr>
+          <w:rFonts w:ascii="Times New Roman" w:eastAsia="Segoe UI" w:hAnsi="Times New Roman" w:cs="Times New Roman"/>
+          <w:color w:val="000000" w:themeColor="text1"/>
+          <w:sz w:val="28"/>
+          <w:szCs w:val="28"/>
+        </w:rPr>
+        <w:t xml:space="preserve"> the scalable infrastructure</w:t>
       </w:r>
     </w:p>
     <w:p>
@@ -4497,7 +4779,7 @@
           <w:szCs w:val="28"/>
         </w:rPr>
       </w:pPr>
-      <w:bookmarkStart w:id="12" w:name="_Toc132841611"/>
+      <w:bookmarkStart w:id="13" w:name="_Toc132841611"/>
       <w:r>
         <w:rPr>
           <w:rFonts w:eastAsia="Arial" w:cs="Times New Roman"/>
@@ -4506,7 +4788,7 @@
         </w:rPr>
         <w:t>Reliability Requirements:</w:t>
       </w:r>
-      <w:bookmarkEnd w:id="12"/>
+      <w:bookmarkEnd w:id="13"/>
     </w:p>
     <w:p>
       <w:pPr>
@@ -4605,7 +4887,7 @@
           <w:szCs w:val="28"/>
         </w:rPr>
       </w:pPr>
-      <w:bookmarkStart w:id="13" w:name="_Toc132841612"/>
+      <w:bookmarkStart w:id="14" w:name="_Toc132841612"/>
       <w:r>
         <w:rPr>
           <w:rFonts w:eastAsia="Arial" w:cs="Times New Roman"/>
@@ -4630,7 +4912,7 @@
         </w:rPr>
         <w:t>:</w:t>
       </w:r>
-      <w:bookmarkEnd w:id="13"/>
+      <w:bookmarkEnd w:id="14"/>
     </w:p>
     <w:p>
       <w:pPr>
@@ -4861,7 +5143,7 @@
           <w:szCs w:val="28"/>
         </w:rPr>
       </w:pPr>
-      <w:bookmarkStart w:id="14" w:name="_Toc132841613"/>
+      <w:bookmarkStart w:id="15" w:name="_Toc132841613"/>
       <w:r>
         <w:rPr>
           <w:rFonts w:eastAsia="Arial" w:cs="Times New Roman"/>
@@ -4870,7 +5152,7 @@
         </w:rPr>
         <w:t>Work breakdown Structure based on user stories</w:t>
       </w:r>
-      <w:bookmarkEnd w:id="14"/>
+      <w:bookmarkEnd w:id="15"/>
     </w:p>
     <w:p>
       <w:pPr>
@@ -5872,7 +6154,7 @@
           <w:szCs w:val="28"/>
         </w:rPr>
       </w:pPr>
-      <w:bookmarkStart w:id="15" w:name="_Toc132841614"/>
+      <w:bookmarkStart w:id="16" w:name="_Toc132841614"/>
       <w:r>
         <w:rPr>
           <w:rFonts w:eastAsia="Roboto" w:cs="Times New Roman"/>
@@ -5881,7 +6163,7 @@
         </w:rPr>
         <w:t>Use Cases</w:t>
       </w:r>
-      <w:bookmarkEnd w:id="15"/>
+      <w:bookmarkEnd w:id="16"/>
     </w:p>
     <w:p>
       <w:pPr>
@@ -5892,7 +6174,7 @@
           <w:szCs w:val="28"/>
         </w:rPr>
       </w:pPr>
-      <w:bookmarkStart w:id="16" w:name="_Toc132841615"/>
+      <w:bookmarkStart w:id="17" w:name="_Toc132841615"/>
       <w:r>
         <w:rPr>
           <w:rFonts w:eastAsia="Arial" w:cs="Times New Roman"/>
@@ -5901,7 +6183,7 @@
         </w:rPr>
         <w:t>Use case: Create new account</w:t>
       </w:r>
-      <w:bookmarkEnd w:id="16"/>
+      <w:bookmarkEnd w:id="17"/>
     </w:p>
     <w:p>
       <w:pPr>
@@ -6226,7 +6508,7 @@
           <w:szCs w:val="28"/>
         </w:rPr>
       </w:pPr>
-      <w:bookmarkStart w:id="17" w:name="_Toc132841616"/>
+      <w:bookmarkStart w:id="18" w:name="_Toc132841616"/>
       <w:r>
         <w:rPr>
           <w:rFonts w:eastAsia="Arial" w:cs="Times New Roman"/>
@@ -6235,7 +6517,7 @@
         </w:rPr>
         <w:t>Use case: Record fitness activities</w:t>
       </w:r>
-      <w:bookmarkEnd w:id="17"/>
+      <w:bookmarkEnd w:id="18"/>
     </w:p>
     <w:p>
       <w:pPr>
@@ -6497,7 +6779,7 @@
           <w:szCs w:val="28"/>
         </w:rPr>
       </w:pPr>
-      <w:bookmarkStart w:id="18" w:name="_Toc132841617"/>
+      <w:bookmarkStart w:id="19" w:name="_Toc132841617"/>
       <w:r>
         <w:rPr>
           <w:rFonts w:eastAsia="Arial" w:cs="Times New Roman"/>
@@ -6506,7 +6788,7 @@
         </w:rPr>
         <w:t>Use case: View workout history and statistics</w:t>
       </w:r>
-      <w:bookmarkEnd w:id="18"/>
+      <w:bookmarkEnd w:id="19"/>
     </w:p>
     <w:p>
       <w:pPr>
@@ -6797,7 +7079,7 @@
           <w:szCs w:val="28"/>
         </w:rPr>
       </w:pPr>
-      <w:bookmarkStart w:id="19" w:name="_Toc132841618"/>
+      <w:bookmarkStart w:id="20" w:name="_Toc132841618"/>
       <w:r>
         <w:rPr>
           <w:rFonts w:eastAsia="Arial" w:cs="Times New Roman"/>
@@ -6807,7 +7089,7 @@
         <w:lastRenderedPageBreak/>
         <w:t>Use case: Update subscription plan</w:t>
       </w:r>
-      <w:bookmarkEnd w:id="19"/>
+      <w:bookmarkEnd w:id="20"/>
     </w:p>
     <w:p>
       <w:pPr>
@@ -7097,7 +7379,7 @@
           <w:szCs w:val="28"/>
         </w:rPr>
       </w:pPr>
-      <w:bookmarkStart w:id="20" w:name="_Toc132841619"/>
+      <w:bookmarkStart w:id="21" w:name="_Toc132841619"/>
       <w:r>
         <w:rPr>
           <w:rFonts w:eastAsia="Roboto" w:cs="Times New Roman"/>
@@ -7115,7 +7397,7 @@
         </w:rPr>
         <w:t>Diagram Use Case:</w:t>
       </w:r>
-      <w:bookmarkEnd w:id="20"/>
+      <w:bookmarkEnd w:id="21"/>
     </w:p>
     <w:p>
       <w:pPr>
@@ -7149,7 +7431,7 @@
                     <pic:cNvPicPr/>
                   </pic:nvPicPr>
                   <pic:blipFill>
-                    <a:blip r:embed="rId11">
+                    <a:blip r:embed="rId13">
                       <a:extLst>
                         <a:ext uri="{28A0092B-C50C-407E-A947-70E740481C1C}">
                           <a14:useLocalDpi xmlns:a14="http://schemas.microsoft.com/office/drawing/2010/main" val="0"/>
@@ -7246,7 +7528,7 @@
           <w:szCs w:val="28"/>
         </w:rPr>
       </w:pPr>
-      <w:bookmarkStart w:id="21" w:name="_Toc132841620"/>
+      <w:bookmarkStart w:id="22" w:name="_Toc132841620"/>
       <w:r>
         <w:rPr>
           <w:rFonts w:eastAsia="Arial" w:cs="Times New Roman"/>
@@ -7255,7 +7537,7 @@
         </w:rPr>
         <w:t>Development Team Requirement:</w:t>
       </w:r>
-      <w:bookmarkEnd w:id="21"/>
+      <w:bookmarkEnd w:id="22"/>
     </w:p>
     <w:p>
       <w:pPr>
@@ -7302,7 +7584,7 @@
           <w:szCs w:val="28"/>
         </w:rPr>
       </w:pPr>
-      <w:bookmarkStart w:id="22" w:name="_Toc132841621"/>
+      <w:bookmarkStart w:id="23" w:name="_Toc132841621"/>
       <w:r>
         <w:rPr>
           <w:rFonts w:eastAsia="Arial" w:cs="Times New Roman"/>
@@ -7312,7 +7594,7 @@
         <w:lastRenderedPageBreak/>
         <w:t>Completion of Application:</w:t>
       </w:r>
-      <w:bookmarkEnd w:id="22"/>
+      <w:bookmarkEnd w:id="23"/>
     </w:p>
     <w:p>
       <w:pPr>
@@ -7377,7 +7659,7 @@
           <w:szCs w:val="28"/>
         </w:rPr>
       </w:pPr>
-      <w:bookmarkStart w:id="23" w:name="_Toc132841622"/>
+      <w:bookmarkStart w:id="24" w:name="_Toc132841622"/>
       <w:r>
         <w:rPr>
           <w:rStyle w:val="Heading1Char"/>
@@ -7387,7 +7669,7 @@
         </w:rPr>
         <w:t>Conclusion</w:t>
       </w:r>
-      <w:bookmarkEnd w:id="23"/>
+      <w:bookmarkEnd w:id="24"/>
       <w:r>
         <w:rPr>
           <w:rFonts w:ascii="Times New Roman" w:eastAsia="Arial" w:hAnsi="Times New Roman" w:cs="Times New Roman"/>
@@ -7458,7 +7740,7 @@
           <w:szCs w:val="28"/>
         </w:rPr>
       </w:pPr>
-      <w:bookmarkStart w:id="24" w:name="_Toc132841623"/>
+      <w:bookmarkStart w:id="25" w:name="_Toc132841623"/>
       <w:r>
         <w:rPr>
           <w:rFonts w:eastAsia="Arial" w:cs="Times New Roman"/>
@@ -7467,7 +7749,7 @@
         </w:rPr>
         <w:t>Reference:</w:t>
       </w:r>
-      <w:bookmarkEnd w:id="24"/>
+      <w:bookmarkEnd w:id="25"/>
     </w:p>
     <w:p>
       <w:pPr>
@@ -7976,10 +8258,13 @@
       </w:pPr>
     </w:p>
     <w:sectPr>
-      <w:footerReference w:type="default" r:id="rId12"/>
+      <w:footerReference w:type="default" r:id="rId14"/>
+      <w:footerReference w:type="first" r:id="rId15"/>
       <w:pgSz w:w="12240" w:h="15840"/>
       <w:pgMar w:top="1440" w:right="1440" w:bottom="1440" w:left="1440" w:header="720" w:footer="720" w:gutter="0"/>
+      <w:pgNumType w:start="0"/>
       <w:cols w:space="720"/>
+      <w:titlePg/>
       <w:docGrid w:linePitch="360"/>
     </w:sectPr>
   </w:body>
@@ -7987,7 +8272,7 @@
 </file>
 
 <file path=word/endnotes.xml><?xml version="1.0" encoding="utf-8"?>
-<w:endnotes xmlns:wpc="http://schemas.microsoft.com/office/word/2010/wordprocessingCanvas" xmlns:cx="http://schemas.microsoft.com/office/drawing/2014/chartex" xmlns:cx1="http://schemas.microsoft.com/office/drawing/2015/9/8/chartex" xmlns:cx2="http://schemas.microsoft.com/office/drawing/2015/10/21/chartex" xmlns:cx3="http://schemas.microsoft.com/office/drawing/2016/5/9/chartex" xmlns:cx4="http://schemas.microsoft.com/office/drawing/2016/5/10/chartex" xmlns:cx5="http://schemas.microsoft.com/office/drawing/2016/5/11/chartex" xmlns:cx6="http://schemas.microsoft.com/office/drawing/2016/5/12/chartex" xmlns:cx7="http://schemas.microsoft.com/office/drawing/2016/5/13/chartex" xmlns:cx8="http://schemas.microsoft.com/office/drawing/2016/5/14/chartex" xmlns:mc="http://schemas.openxmlformats.org/markup-compatibility/2006" xmlns:aink="http://schemas.microsoft.com/office/drawing/2016/ink" xmlns:am3d="http://schemas.microsoft.com/office/drawing/2017/model3d" xmlns:o="urn:schemas-microsoft-com:office:office" xmlns:oel="http://schemas.microsoft.com/office/2019/extlst" xmlns:r="http://schemas.openxmlformats.org/officeDocument/2006/relationships" xmlns:m="http://schemas.openxmlformats.org/officeDocument/2006/math" xmlns:v="urn:schemas-microsoft-com:vml" xmlns:wp14="http://schemas.microsoft.com/office/word/2010/wordprocessingDrawing" xmlns:wp="http://schemas.openxmlformats.org/drawingml/2006/wordprocessingDrawing" xmlns:w10="urn:schemas-microsoft-com:office:word" xmlns:w="http://schemas.openxmlformats.org/wordprocessingml/2006/main" xmlns:w14="http://schemas.microsoft.com/office/word/2010/wordml" xmlns:w15="http://schemas.microsoft.com/office/word/2012/wordml" xmlns:w16cex="http://schemas.microsoft.com/office/word/2018/wordml/cex" xmlns:w16cid="http://schemas.microsoft.com/office/word/2016/wordml/cid" xmlns:w16="http://schemas.microsoft.com/office/word/2018/wordml" xmlns:w16du="http://schemas.microsoft.com/office/word/2023/wordml/word16du" xmlns:w16sdtdh="http://schemas.microsoft.com/office/word/2020/wordml/sdtdatahash" xmlns:w16se="http://schemas.microsoft.com/office/word/2015/wordml/symex" xmlns:wpg="http://schemas.microsoft.com/office/word/2010/wordprocessingGroup" xmlns:wpi="http://schemas.microsoft.com/office/word/2010/wordprocessingInk" xmlns:wne="http://schemas.microsoft.com/office/word/2006/wordml" xmlns:wps="http://schemas.microsoft.com/office/word/2010/wordprocessingShape" mc:Ignorable="w14 w15 w16se w16cid w16 w16cex w16sdtdh wp14">
+<w:endnotes xmlns:wpc="http://schemas.microsoft.com/office/word/2010/wordprocessingCanvas" xmlns:cx="http://schemas.microsoft.com/office/drawing/2014/chartex" xmlns:cx1="http://schemas.microsoft.com/office/drawing/2015/9/8/chartex" xmlns:cx2="http://schemas.microsoft.com/office/drawing/2015/10/21/chartex" xmlns:cx3="http://schemas.microsoft.com/office/drawing/2016/5/9/chartex" xmlns:cx4="http://schemas.microsoft.com/office/drawing/2016/5/10/chartex" xmlns:cx5="http://schemas.microsoft.com/office/drawing/2016/5/11/chartex" xmlns:cx6="http://schemas.microsoft.com/office/drawing/2016/5/12/chartex" xmlns:cx7="http://schemas.microsoft.com/office/drawing/2016/5/13/chartex" xmlns:cx8="http://schemas.microsoft.com/office/drawing/2016/5/14/chartex" xmlns:mc="http://schemas.openxmlformats.org/markup-compatibility/2006" xmlns:aink="http://schemas.microsoft.com/office/drawing/2016/ink" xmlns:am3d="http://schemas.microsoft.com/office/drawing/2017/model3d" xmlns:o="urn:schemas-microsoft-com:office:office" xmlns:r="http://schemas.openxmlformats.org/officeDocument/2006/relationships" xmlns:m="http://schemas.openxmlformats.org/officeDocument/2006/math" xmlns:v="urn:schemas-microsoft-com:vml" xmlns:wp14="http://schemas.microsoft.com/office/word/2010/wordprocessingDrawing" xmlns:wp="http://schemas.openxmlformats.org/drawingml/2006/wordprocessingDrawing" xmlns:w10="urn:schemas-microsoft-com:office:word" xmlns:w="http://schemas.openxmlformats.org/wordprocessingml/2006/main" xmlns:w14="http://schemas.microsoft.com/office/word/2010/wordml" xmlns:w15="http://schemas.microsoft.com/office/word/2012/wordml" xmlns:w16cid="http://schemas.microsoft.com/office/word/2016/wordml/cid" xmlns:w16se="http://schemas.microsoft.com/office/word/2015/wordml/symex" xmlns:wpg="http://schemas.microsoft.com/office/word/2010/wordprocessingGroup" xmlns:wpi="http://schemas.microsoft.com/office/word/2010/wordprocessingInk" xmlns:wne="http://schemas.microsoft.com/office/word/2006/wordml" xmlns:wps="http://schemas.microsoft.com/office/word/2010/wordprocessingShape" mc:Ignorable="w14 w15 w16se w16cid wp14">
   <w:endnote w:type="separator" w:id="-1">
     <w:p>
       <w:pPr>
@@ -8012,7 +8297,7 @@
 </file>
 
 <file path=word/footer1.xml><?xml version="1.0" encoding="utf-8"?>
-<w:ftr xmlns:wpc="http://schemas.microsoft.com/office/word/2010/wordprocessingCanvas" xmlns:cx="http://schemas.microsoft.com/office/drawing/2014/chartex" xmlns:cx1="http://schemas.microsoft.com/office/drawing/2015/9/8/chartex" xmlns:cx2="http://schemas.microsoft.com/office/drawing/2015/10/21/chartex" xmlns:cx3="http://schemas.microsoft.com/office/drawing/2016/5/9/chartex" xmlns:cx4="http://schemas.microsoft.com/office/drawing/2016/5/10/chartex" xmlns:cx5="http://schemas.microsoft.com/office/drawing/2016/5/11/chartex" xmlns:cx6="http://schemas.microsoft.com/office/drawing/2016/5/12/chartex" xmlns:cx7="http://schemas.microsoft.com/office/drawing/2016/5/13/chartex" xmlns:cx8="http://schemas.microsoft.com/office/drawing/2016/5/14/chartex" xmlns:mc="http://schemas.openxmlformats.org/markup-compatibility/2006" xmlns:aink="http://schemas.microsoft.com/office/drawing/2016/ink" xmlns:am3d="http://schemas.microsoft.com/office/drawing/2017/model3d" xmlns:o="urn:schemas-microsoft-com:office:office" xmlns:oel="http://schemas.microsoft.com/office/2019/extlst" xmlns:r="http://schemas.openxmlformats.org/officeDocument/2006/relationships" xmlns:m="http://schemas.openxmlformats.org/officeDocument/2006/math" xmlns:v="urn:schemas-microsoft-com:vml" xmlns:wp14="http://schemas.microsoft.com/office/word/2010/wordprocessingDrawing" xmlns:wp="http://schemas.openxmlformats.org/drawingml/2006/wordprocessingDrawing" xmlns:w10="urn:schemas-microsoft-com:office:word" xmlns:w="http://schemas.openxmlformats.org/wordprocessingml/2006/main" xmlns:w14="http://schemas.microsoft.com/office/word/2010/wordml" xmlns:w15="http://schemas.microsoft.com/office/word/2012/wordml" xmlns:w16cex="http://schemas.microsoft.com/office/word/2018/wordml/cex" xmlns:w16cid="http://schemas.microsoft.com/office/word/2016/wordml/cid" xmlns:w16="http://schemas.microsoft.com/office/word/2018/wordml" xmlns:w16du="http://schemas.microsoft.com/office/word/2023/wordml/word16du" xmlns:w16sdtdh="http://schemas.microsoft.com/office/word/2020/wordml/sdtdatahash" xmlns:w16se="http://schemas.microsoft.com/office/word/2015/wordml/symex" xmlns:wpg="http://schemas.microsoft.com/office/word/2010/wordprocessingGroup" xmlns:wpi="http://schemas.microsoft.com/office/word/2010/wordprocessingInk" xmlns:wne="http://schemas.microsoft.com/office/word/2006/wordml" xmlns:wps="http://schemas.microsoft.com/office/word/2010/wordprocessingShape" mc:Ignorable="w14 w15 w16se w16cid w16 w16cex w16sdtdh wp14">
+<w:ftr xmlns:wpc="http://schemas.microsoft.com/office/word/2010/wordprocessingCanvas" xmlns:cx="http://schemas.microsoft.com/office/drawing/2014/chartex" xmlns:cx1="http://schemas.microsoft.com/office/drawing/2015/9/8/chartex" xmlns:cx2="http://schemas.microsoft.com/office/drawing/2015/10/21/chartex" xmlns:cx3="http://schemas.microsoft.com/office/drawing/2016/5/9/chartex" xmlns:cx4="http://schemas.microsoft.com/office/drawing/2016/5/10/chartex" xmlns:cx5="http://schemas.microsoft.com/office/drawing/2016/5/11/chartex" xmlns:cx6="http://schemas.microsoft.com/office/drawing/2016/5/12/chartex" xmlns:cx7="http://schemas.microsoft.com/office/drawing/2016/5/13/chartex" xmlns:cx8="http://schemas.microsoft.com/office/drawing/2016/5/14/chartex" xmlns:mc="http://schemas.openxmlformats.org/markup-compatibility/2006" xmlns:aink="http://schemas.microsoft.com/office/drawing/2016/ink" xmlns:am3d="http://schemas.microsoft.com/office/drawing/2017/model3d" xmlns:o="urn:schemas-microsoft-com:office:office" xmlns:r="http://schemas.openxmlformats.org/officeDocument/2006/relationships" xmlns:m="http://schemas.openxmlformats.org/officeDocument/2006/math" xmlns:v="urn:schemas-microsoft-com:vml" xmlns:wp14="http://schemas.microsoft.com/office/word/2010/wordprocessingDrawing" xmlns:wp="http://schemas.openxmlformats.org/drawingml/2006/wordprocessingDrawing" xmlns:w10="urn:schemas-microsoft-com:office:word" xmlns:w="http://schemas.openxmlformats.org/wordprocessingml/2006/main" xmlns:w14="http://schemas.microsoft.com/office/word/2010/wordml" xmlns:w15="http://schemas.microsoft.com/office/word/2012/wordml" xmlns:w16cid="http://schemas.microsoft.com/office/word/2016/wordml/cid" xmlns:w16se="http://schemas.microsoft.com/office/word/2015/wordml/symex" xmlns:wpg="http://schemas.microsoft.com/office/word/2010/wordprocessingGroup" xmlns:wpi="http://schemas.microsoft.com/office/word/2010/wordprocessingInk" xmlns:wne="http://schemas.microsoft.com/office/word/2006/wordml" xmlns:wps="http://schemas.microsoft.com/office/word/2010/wordprocessingShape" mc:Ignorable="w14 w15 w16se w16cid wp14">
   <w:sdt>
     <w:sdtPr>
       <w:id w:val="-1949222634"/>
@@ -8060,12 +8345,33 @@
     <w:pPr>
       <w:pStyle w:val="Footer"/>
     </w:pPr>
+    <w:r>
+      <w:t>Student ID: 90029840</w:t>
+    </w:r>
+  </w:p>
+</w:ftr>
+</file>
+
+<file path=word/footer2.xml><?xml version="1.0" encoding="utf-8"?>
+<w:ftr xmlns:wpc="http://schemas.microsoft.com/office/word/2010/wordprocessingCanvas" xmlns:cx="http://schemas.microsoft.com/office/drawing/2014/chartex" xmlns:cx1="http://schemas.microsoft.com/office/drawing/2015/9/8/chartex" xmlns:cx2="http://schemas.microsoft.com/office/drawing/2015/10/21/chartex" xmlns:cx3="http://schemas.microsoft.com/office/drawing/2016/5/9/chartex" xmlns:cx4="http://schemas.microsoft.com/office/drawing/2016/5/10/chartex" xmlns:cx5="http://schemas.microsoft.com/office/drawing/2016/5/11/chartex" xmlns:cx6="http://schemas.microsoft.com/office/drawing/2016/5/12/chartex" xmlns:cx7="http://schemas.microsoft.com/office/drawing/2016/5/13/chartex" xmlns:cx8="http://schemas.microsoft.com/office/drawing/2016/5/14/chartex" xmlns:mc="http://schemas.openxmlformats.org/markup-compatibility/2006" xmlns:aink="http://schemas.microsoft.com/office/drawing/2016/ink" xmlns:am3d="http://schemas.microsoft.com/office/drawing/2017/model3d" xmlns:o="urn:schemas-microsoft-com:office:office" xmlns:r="http://schemas.openxmlformats.org/officeDocument/2006/relationships" xmlns:m="http://schemas.openxmlformats.org/officeDocument/2006/math" xmlns:v="urn:schemas-microsoft-com:vml" xmlns:wp14="http://schemas.microsoft.com/office/word/2010/wordprocessingDrawing" xmlns:wp="http://schemas.openxmlformats.org/drawingml/2006/wordprocessingDrawing" xmlns:w10="urn:schemas-microsoft-com:office:word" xmlns:w="http://schemas.openxmlformats.org/wordprocessingml/2006/main" xmlns:w14="http://schemas.microsoft.com/office/word/2010/wordml" xmlns:w15="http://schemas.microsoft.com/office/word/2012/wordml" xmlns:w16cid="http://schemas.microsoft.com/office/word/2016/wordml/cid" xmlns:w16se="http://schemas.microsoft.com/office/word/2015/wordml/symex" xmlns:wpg="http://schemas.microsoft.com/office/word/2010/wordprocessingGroup" xmlns:wpi="http://schemas.microsoft.com/office/word/2010/wordprocessingInk" xmlns:wne="http://schemas.microsoft.com/office/word/2006/wordml" xmlns:wps="http://schemas.microsoft.com/office/word/2010/wordprocessingShape" mc:Ignorable="w14 w15 w16se w16cid wp14">
+  <w:p>
+    <w:pPr>
+      <w:pStyle w:val="Footer"/>
+    </w:pPr>
+    <w:r>
+      <w:t>Student ID: 90029840</w:t>
+    </w:r>
+  </w:p>
+  <w:p>
+    <w:pPr>
+      <w:pStyle w:val="Footer"/>
+    </w:pPr>
   </w:p>
 </w:ftr>
 </file>
 
 <file path=word/footnotes.xml><?xml version="1.0" encoding="utf-8"?>
-<w:footnotes xmlns:wpc="http://schemas.microsoft.com/office/word/2010/wordprocessingCanvas" xmlns:cx="http://schemas.microsoft.com/office/drawing/2014/chartex" xmlns:cx1="http://schemas.microsoft.com/office/drawing/2015/9/8/chartex" xmlns:cx2="http://schemas.microsoft.com/office/drawing/2015/10/21/chartex" xmlns:cx3="http://schemas.microsoft.com/office/drawing/2016/5/9/chartex" xmlns:cx4="http://schemas.microsoft.com/office/drawing/2016/5/10/chartex" xmlns:cx5="http://schemas.microsoft.com/office/drawing/2016/5/11/chartex" xmlns:cx6="http://schemas.microsoft.com/office/drawing/2016/5/12/chartex" xmlns:cx7="http://schemas.microsoft.com/office/drawing/2016/5/13/chartex" xmlns:cx8="http://schemas.microsoft.com/office/drawing/2016/5/14/chartex" xmlns:mc="http://schemas.openxmlformats.org/markup-compatibility/2006" xmlns:aink="http://schemas.microsoft.com/office/drawing/2016/ink" xmlns:am3d="http://schemas.microsoft.com/office/drawing/2017/model3d" xmlns:o="urn:schemas-microsoft-com:office:office" xmlns:oel="http://schemas.microsoft.com/office/2019/extlst" xmlns:r="http://schemas.openxmlformats.org/officeDocument/2006/relationships" xmlns:m="http://schemas.openxmlformats.org/officeDocument/2006/math" xmlns:v="urn:schemas-microsoft-com:vml" xmlns:wp14="http://schemas.microsoft.com/office/word/2010/wordprocessingDrawing" xmlns:wp="http://schemas.openxmlformats.org/drawingml/2006/wordprocessingDrawing" xmlns:w10="urn:schemas-microsoft-com:office:word" xmlns:w="http://schemas.openxmlformats.org/wordprocessingml/2006/main" xmlns:w14="http://schemas.microsoft.com/office/word/2010/wordml" xmlns:w15="http://schemas.microsoft.com/office/word/2012/wordml" xmlns:w16cex="http://schemas.microsoft.com/office/word/2018/wordml/cex" xmlns:w16cid="http://schemas.microsoft.com/office/word/2016/wordml/cid" xmlns:w16="http://schemas.microsoft.com/office/word/2018/wordml" xmlns:w16du="http://schemas.microsoft.com/office/word/2023/wordml/word16du" xmlns:w16sdtdh="http://schemas.microsoft.com/office/word/2020/wordml/sdtdatahash" xmlns:w16se="http://schemas.microsoft.com/office/word/2015/wordml/symex" xmlns:wpg="http://schemas.microsoft.com/office/word/2010/wordprocessingGroup" xmlns:wpi="http://schemas.microsoft.com/office/word/2010/wordprocessingInk" xmlns:wne="http://schemas.microsoft.com/office/word/2006/wordml" xmlns:wps="http://schemas.microsoft.com/office/word/2010/wordprocessingShape" mc:Ignorable="w14 w15 w16se w16cid w16 w16cex w16sdtdh wp14">
+<w:footnotes xmlns:wpc="http://schemas.microsoft.com/office/word/2010/wordprocessingCanvas" xmlns:cx="http://schemas.microsoft.com/office/drawing/2014/chartex" xmlns:cx1="http://schemas.microsoft.com/office/drawing/2015/9/8/chartex" xmlns:cx2="http://schemas.microsoft.com/office/drawing/2015/10/21/chartex" xmlns:cx3="http://schemas.microsoft.com/office/drawing/2016/5/9/chartex" xmlns:cx4="http://schemas.microsoft.com/office/drawing/2016/5/10/chartex" xmlns:cx5="http://schemas.microsoft.com/office/drawing/2016/5/11/chartex" xmlns:cx6="http://schemas.microsoft.com/office/drawing/2016/5/12/chartex" xmlns:cx7="http://schemas.microsoft.com/office/drawing/2016/5/13/chartex" xmlns:cx8="http://schemas.microsoft.com/office/drawing/2016/5/14/chartex" xmlns:mc="http://schemas.openxmlformats.org/markup-compatibility/2006" xmlns:aink="http://schemas.microsoft.com/office/drawing/2016/ink" xmlns:am3d="http://schemas.microsoft.com/office/drawing/2017/model3d" xmlns:o="urn:schemas-microsoft-com:office:office" xmlns:r="http://schemas.openxmlformats.org/officeDocument/2006/relationships" xmlns:m="http://schemas.openxmlformats.org/officeDocument/2006/math" xmlns:v="urn:schemas-microsoft-com:vml" xmlns:wp14="http://schemas.microsoft.com/office/word/2010/wordprocessingDrawing" xmlns:wp="http://schemas.openxmlformats.org/drawingml/2006/wordprocessingDrawing" xmlns:w10="urn:schemas-microsoft-com:office:word" xmlns:w="http://schemas.openxmlformats.org/wordprocessingml/2006/main" xmlns:w14="http://schemas.microsoft.com/office/word/2010/wordml" xmlns:w15="http://schemas.microsoft.com/office/word/2012/wordml" xmlns:w16cid="http://schemas.microsoft.com/office/word/2016/wordml/cid" xmlns:w16se="http://schemas.microsoft.com/office/word/2015/wordml/symex" xmlns:wpg="http://schemas.microsoft.com/office/word/2010/wordprocessingGroup" xmlns:wpi="http://schemas.microsoft.com/office/word/2010/wordprocessingInk" xmlns:wne="http://schemas.microsoft.com/office/word/2006/wordml" xmlns:wps="http://schemas.microsoft.com/office/word/2010/wordprocessingShape" mc:Ignorable="w14 w15 w16se w16cid wp14">
   <w:footnote w:type="separator" w:id="-1">
     <w:p>
       <w:pPr>
@@ -8090,7 +8396,7 @@
 </file>
 
 <file path=word/numbering.xml><?xml version="1.0" encoding="utf-8"?>
-<w:numbering xmlns:wpc="http://schemas.microsoft.com/office/word/2010/wordprocessingCanvas" xmlns:cx="http://schemas.microsoft.com/office/drawing/2014/chartex" xmlns:cx1="http://schemas.microsoft.com/office/drawing/2015/9/8/chartex" xmlns:cx2="http://schemas.microsoft.com/office/drawing/2015/10/21/chartex" xmlns:cx3="http://schemas.microsoft.com/office/drawing/2016/5/9/chartex" xmlns:cx4="http://schemas.microsoft.com/office/drawing/2016/5/10/chartex" xmlns:cx5="http://schemas.microsoft.com/office/drawing/2016/5/11/chartex" xmlns:cx6="http://schemas.microsoft.com/office/drawing/2016/5/12/chartex" xmlns:cx7="http://schemas.microsoft.com/office/drawing/2016/5/13/chartex" xmlns:cx8="http://schemas.microsoft.com/office/drawing/2016/5/14/chartex" xmlns:mc="http://schemas.openxmlformats.org/markup-compatibility/2006" xmlns:aink="http://schemas.microsoft.com/office/drawing/2016/ink" xmlns:am3d="http://schemas.microsoft.com/office/drawing/2017/model3d" xmlns:o="urn:schemas-microsoft-com:office:office" xmlns:oel="http://schemas.microsoft.com/office/2019/extlst" xmlns:r="http://schemas.openxmlformats.org/officeDocument/2006/relationships" xmlns:m="http://schemas.openxmlformats.org/officeDocument/2006/math" xmlns:v="urn:schemas-microsoft-com:vml" xmlns:wp14="http://schemas.microsoft.com/office/word/2010/wordprocessingDrawing" xmlns:wp="http://schemas.openxmlformats.org/drawingml/2006/wordprocessingDrawing" xmlns:w10="urn:schemas-microsoft-com:office:word" xmlns:w="http://schemas.openxmlformats.org/wordprocessingml/2006/main" xmlns:w14="http://schemas.microsoft.com/office/word/2010/wordml" xmlns:w15="http://schemas.microsoft.com/office/word/2012/wordml" xmlns:w16cex="http://schemas.microsoft.com/office/word/2018/wordml/cex" xmlns:w16cid="http://schemas.microsoft.com/office/word/2016/wordml/cid" xmlns:w16="http://schemas.microsoft.com/office/word/2018/wordml" xmlns:w16du="http://schemas.microsoft.com/office/word/2023/wordml/word16du" xmlns:w16sdtdh="http://schemas.microsoft.com/office/word/2020/wordml/sdtdatahash" xmlns:w16se="http://schemas.microsoft.com/office/word/2015/wordml/symex" xmlns:wpg="http://schemas.microsoft.com/office/word/2010/wordprocessingGroup" xmlns:wpi="http://schemas.microsoft.com/office/word/2010/wordprocessingInk" xmlns:wne="http://schemas.microsoft.com/office/word/2006/wordml" xmlns:wps="http://schemas.microsoft.com/office/word/2010/wordprocessingShape" mc:Ignorable="w14 w15 w16se w16cid w16 w16cex w16sdtdh wp14">
+<w:numbering xmlns:wpc="http://schemas.microsoft.com/office/word/2010/wordprocessingCanvas" xmlns:cx="http://schemas.microsoft.com/office/drawing/2014/chartex" xmlns:cx1="http://schemas.microsoft.com/office/drawing/2015/9/8/chartex" xmlns:cx2="http://schemas.microsoft.com/office/drawing/2015/10/21/chartex" xmlns:cx3="http://schemas.microsoft.com/office/drawing/2016/5/9/chartex" xmlns:cx4="http://schemas.microsoft.com/office/drawing/2016/5/10/chartex" xmlns:cx5="http://schemas.microsoft.com/office/drawing/2016/5/11/chartex" xmlns:cx6="http://schemas.microsoft.com/office/drawing/2016/5/12/chartex" xmlns:cx7="http://schemas.microsoft.com/office/drawing/2016/5/13/chartex" xmlns:cx8="http://schemas.microsoft.com/office/drawing/2016/5/14/chartex" xmlns:mc="http://schemas.openxmlformats.org/markup-compatibility/2006" xmlns:aink="http://schemas.microsoft.com/office/drawing/2016/ink" xmlns:am3d="http://schemas.microsoft.com/office/drawing/2017/model3d" xmlns:o="urn:schemas-microsoft-com:office:office" xmlns:r="http://schemas.openxmlformats.org/officeDocument/2006/relationships" xmlns:m="http://schemas.openxmlformats.org/officeDocument/2006/math" xmlns:v="urn:schemas-microsoft-com:vml" xmlns:wp14="http://schemas.microsoft.com/office/word/2010/wordprocessingDrawing" xmlns:wp="http://schemas.openxmlformats.org/drawingml/2006/wordprocessingDrawing" xmlns:w10="urn:schemas-microsoft-com:office:word" xmlns:w="http://schemas.openxmlformats.org/wordprocessingml/2006/main" xmlns:w14="http://schemas.microsoft.com/office/word/2010/wordml" xmlns:w15="http://schemas.microsoft.com/office/word/2012/wordml" xmlns:w16cid="http://schemas.microsoft.com/office/word/2016/wordml/cid" xmlns:w16se="http://schemas.microsoft.com/office/word/2015/wordml/symex" xmlns:wpg="http://schemas.microsoft.com/office/word/2010/wordprocessingGroup" xmlns:wpi="http://schemas.microsoft.com/office/word/2010/wordprocessingInk" xmlns:wne="http://schemas.microsoft.com/office/word/2006/wordml" xmlns:wps="http://schemas.microsoft.com/office/word/2010/wordprocessingShape" mc:Ignorable="w14 w15 w16se w16cid wp14">
   <w:abstractNum w:abstractNumId="0" w15:restartNumberingAfterBreak="0">
     <w:nsid w:val="01B284A6"/>
     <w:multiLevelType w:val="hybridMultilevel"/>
@@ -10267,83 +10573,83 @@
       </w:pPr>
     </w:lvl>
   </w:abstractNum>
-  <w:num w:numId="1" w16cid:durableId="1880124719">
+  <w:num w:numId="1">
     <w:abstractNumId w:val="11"/>
   </w:num>
-  <w:num w:numId="2" w16cid:durableId="1591307166">
+  <w:num w:numId="2">
     <w:abstractNumId w:val="10"/>
   </w:num>
-  <w:num w:numId="3" w16cid:durableId="1749502111">
+  <w:num w:numId="3">
     <w:abstractNumId w:val="8"/>
   </w:num>
-  <w:num w:numId="4" w16cid:durableId="737553109">
+  <w:num w:numId="4">
     <w:abstractNumId w:val="17"/>
   </w:num>
-  <w:num w:numId="5" w16cid:durableId="481388319">
+  <w:num w:numId="5">
     <w:abstractNumId w:val="20"/>
   </w:num>
-  <w:num w:numId="6" w16cid:durableId="1876886420">
+  <w:num w:numId="6">
     <w:abstractNumId w:val="2"/>
   </w:num>
-  <w:num w:numId="7" w16cid:durableId="728923420">
+  <w:num w:numId="7">
     <w:abstractNumId w:val="4"/>
   </w:num>
-  <w:num w:numId="8" w16cid:durableId="875582235">
+  <w:num w:numId="8">
     <w:abstractNumId w:val="9"/>
   </w:num>
-  <w:num w:numId="9" w16cid:durableId="31158215">
+  <w:num w:numId="9">
     <w:abstractNumId w:val="22"/>
   </w:num>
-  <w:num w:numId="10" w16cid:durableId="995113860">
+  <w:num w:numId="10">
     <w:abstractNumId w:val="12"/>
   </w:num>
-  <w:num w:numId="11" w16cid:durableId="791098309">
+  <w:num w:numId="11">
     <w:abstractNumId w:val="5"/>
   </w:num>
-  <w:num w:numId="12" w16cid:durableId="222180164">
+  <w:num w:numId="12">
     <w:abstractNumId w:val="21"/>
   </w:num>
-  <w:num w:numId="13" w16cid:durableId="1844084452">
+  <w:num w:numId="13">
     <w:abstractNumId w:val="14"/>
   </w:num>
-  <w:num w:numId="14" w16cid:durableId="320430959">
+  <w:num w:numId="14">
     <w:abstractNumId w:val="7"/>
   </w:num>
-  <w:num w:numId="15" w16cid:durableId="231355556">
+  <w:num w:numId="15">
     <w:abstractNumId w:val="3"/>
   </w:num>
-  <w:num w:numId="16" w16cid:durableId="104468117">
+  <w:num w:numId="16">
     <w:abstractNumId w:val="0"/>
   </w:num>
-  <w:num w:numId="17" w16cid:durableId="84040341">
+  <w:num w:numId="17">
     <w:abstractNumId w:val="18"/>
   </w:num>
-  <w:num w:numId="18" w16cid:durableId="1830051858">
+  <w:num w:numId="18">
     <w:abstractNumId w:val="19"/>
   </w:num>
-  <w:num w:numId="19" w16cid:durableId="454645085">
+  <w:num w:numId="19">
     <w:abstractNumId w:val="6"/>
   </w:num>
-  <w:num w:numId="20" w16cid:durableId="870922640">
+  <w:num w:numId="20">
     <w:abstractNumId w:val="15"/>
   </w:num>
-  <w:num w:numId="21" w16cid:durableId="694691452">
+  <w:num w:numId="21">
     <w:abstractNumId w:val="6"/>
   </w:num>
-  <w:num w:numId="22" w16cid:durableId="532688587">
+  <w:num w:numId="22">
     <w:abstractNumId w:val="16"/>
   </w:num>
-  <w:num w:numId="23" w16cid:durableId="1210924146">
+  <w:num w:numId="23">
     <w:abstractNumId w:val="1"/>
   </w:num>
-  <w:num w:numId="24" w16cid:durableId="316763465">
+  <w:num w:numId="24">
     <w:abstractNumId w:val="13"/>
   </w:num>
 </w:numbering>
 </file>
 
 <file path=word/styles.xml><?xml version="1.0" encoding="utf-8"?>
-<w:styles xmlns:mc="http://schemas.openxmlformats.org/markup-compatibility/2006" xmlns:r="http://schemas.openxmlformats.org/officeDocument/2006/relationships" xmlns:w="http://schemas.openxmlformats.org/wordprocessingml/2006/main" xmlns:w14="http://schemas.microsoft.com/office/word/2010/wordml" xmlns:w15="http://schemas.microsoft.com/office/word/2012/wordml" xmlns:w16cex="http://schemas.microsoft.com/office/word/2018/wordml/cex" xmlns:w16cid="http://schemas.microsoft.com/office/word/2016/wordml/cid" xmlns:w16="http://schemas.microsoft.com/office/word/2018/wordml" xmlns:w16sdtdh="http://schemas.microsoft.com/office/word/2020/wordml/sdtdatahash" xmlns:w16se="http://schemas.microsoft.com/office/word/2015/wordml/symex" mc:Ignorable="w14 w15 w16se w16cid w16 w16cex w16sdtdh">
+<w:styles xmlns:mc="http://schemas.openxmlformats.org/markup-compatibility/2006" xmlns:r="http://schemas.openxmlformats.org/officeDocument/2006/relationships" xmlns:w="http://schemas.openxmlformats.org/wordprocessingml/2006/main" xmlns:w14="http://schemas.microsoft.com/office/word/2010/wordml" xmlns:w15="http://schemas.microsoft.com/office/word/2012/wordml" xmlns:w16cid="http://schemas.microsoft.com/office/word/2016/wordml/cid" xmlns:w16se="http://schemas.microsoft.com/office/word/2015/wordml/symex" mc:Ignorable="w14 w15 w16se w16cid">
   <w:docDefaults>
     <w:rPrDefault>
       <w:rPr>
@@ -10359,7 +10665,7 @@
       </w:pPr>
     </w:pPrDefault>
   </w:docDefaults>
-  <w:latentStyles w:defLockedState="0" w:defUIPriority="99" w:defSemiHidden="0" w:defUnhideWhenUsed="0" w:defQFormat="0" w:count="376">
+  <w:latentStyles w:defLockedState="0" w:defUIPriority="99" w:defSemiHidden="0" w:defUnhideWhenUsed="0" w:defQFormat="0" w:count="375">
     <w:lsdException w:name="Normal" w:uiPriority="0" w:qFormat="1"/>
     <w:lsdException w:name="heading 1" w:uiPriority="9" w:qFormat="1"/>
     <w:lsdException w:name="heading 2" w:semiHidden="1" w:uiPriority="9" w:unhideWhenUsed="1" w:qFormat="1"/>
@@ -10735,7 +11041,6 @@
     <w:lsdException w:name="Smart Hyperlink" w:semiHidden="1" w:unhideWhenUsed="1"/>
     <w:lsdException w:name="Hashtag" w:semiHidden="1" w:unhideWhenUsed="1"/>
     <w:lsdException w:name="Unresolved Mention" w:semiHidden="1" w:unhideWhenUsed="1"/>
-    <w:lsdException w:name="Smart Link" w:semiHidden="1" w:unhideWhenUsed="1"/>
   </w:latentStyles>
   <w:style w:type="paragraph" w:default="1" w:styleId="Normal">
     <w:name w:val="Normal"/>
@@ -11113,7 +11418,651 @@
       <w:u w:val="single"/>
     </w:rPr>
   </w:style>
+  <w:style w:type="paragraph" w:styleId="NoSpacing">
+    <w:name w:val="No Spacing"/>
+    <w:link w:val="NoSpacingChar"/>
+    <w:uiPriority w:val="1"/>
+    <w:qFormat/>
+    <w:rsid w:val="000A6CEE"/>
+    <w:pPr>
+      <w:spacing w:after="0" w:line="240" w:lineRule="auto"/>
+    </w:pPr>
+    <w:rPr>
+      <w:rFonts w:eastAsiaTheme="minorEastAsia"/>
+    </w:rPr>
+  </w:style>
+  <w:style w:type="character" w:customStyle="1" w:styleId="NoSpacingChar">
+    <w:name w:val="No Spacing Char"/>
+    <w:basedOn w:val="DefaultParagraphFont"/>
+    <w:link w:val="NoSpacing"/>
+    <w:uiPriority w:val="1"/>
+    <w:rsid w:val="000A6CEE"/>
+    <w:rPr>
+      <w:rFonts w:eastAsiaTheme="minorEastAsia"/>
+    </w:rPr>
+  </w:style>
 </w:styles>
+</file>
+
+<file path=word/glossary/document.xml><?xml version="1.0" encoding="utf-8"?>
+<w:glossaryDocument xmlns:wpc="http://schemas.microsoft.com/office/word/2010/wordprocessingCanvas" xmlns:cx="http://schemas.microsoft.com/office/drawing/2014/chartex" xmlns:cx1="http://schemas.microsoft.com/office/drawing/2015/9/8/chartex" xmlns:cx2="http://schemas.microsoft.com/office/drawing/2015/10/21/chartex" xmlns:cx3="http://schemas.microsoft.com/office/drawing/2016/5/9/chartex" xmlns:cx4="http://schemas.microsoft.com/office/drawing/2016/5/10/chartex" xmlns:cx5="http://schemas.microsoft.com/office/drawing/2016/5/11/chartex" xmlns:cx6="http://schemas.microsoft.com/office/drawing/2016/5/12/chartex" xmlns:cx7="http://schemas.microsoft.com/office/drawing/2016/5/13/chartex" xmlns:cx8="http://schemas.microsoft.com/office/drawing/2016/5/14/chartex" xmlns:mc="http://schemas.openxmlformats.org/markup-compatibility/2006" xmlns:aink="http://schemas.microsoft.com/office/drawing/2016/ink" xmlns:am3d="http://schemas.microsoft.com/office/drawing/2017/model3d" xmlns:o="urn:schemas-microsoft-com:office:office" xmlns:r="http://schemas.openxmlformats.org/officeDocument/2006/relationships" xmlns:m="http://schemas.openxmlformats.org/officeDocument/2006/math" xmlns:v="urn:schemas-microsoft-com:vml" xmlns:wp14="http://schemas.microsoft.com/office/word/2010/wordprocessingDrawing" xmlns:wp="http://schemas.openxmlformats.org/drawingml/2006/wordprocessingDrawing" xmlns:w10="urn:schemas-microsoft-com:office:word" xmlns:w="http://schemas.openxmlformats.org/wordprocessingml/2006/main" xmlns:w14="http://schemas.microsoft.com/office/word/2010/wordml" xmlns:w15="http://schemas.microsoft.com/office/word/2012/wordml" xmlns:w16cid="http://schemas.microsoft.com/office/word/2016/wordml/cid" xmlns:w16se="http://schemas.microsoft.com/office/word/2015/wordml/symex" xmlns:wpg="http://schemas.microsoft.com/office/word/2010/wordprocessingGroup" xmlns:wpi="http://schemas.microsoft.com/office/word/2010/wordprocessingInk" xmlns:wne="http://schemas.microsoft.com/office/word/2006/wordml" xmlns:wps="http://schemas.microsoft.com/office/word/2010/wordprocessingShape" mc:Ignorable="w14 w15 w16se w16cid wp14">
+  <w:docParts>
+    <w:docPart>
+      <w:docPartPr>
+        <w:name w:val="FD1F1F448969461D98547CEFAA8ABA68"/>
+        <w:category>
+          <w:name w:val="General"/>
+          <w:gallery w:val="placeholder"/>
+        </w:category>
+        <w:types>
+          <w:type w:val="bbPlcHdr"/>
+        </w:types>
+        <w:behaviors>
+          <w:behavior w:val="content"/>
+        </w:behaviors>
+        <w:guid w:val="{3DA96FF4-6DE0-459C-A814-DB62332AE72F}"/>
+      </w:docPartPr>
+      <w:docPartBody>
+        <w:p>
+          <w:pPr>
+            <w:pStyle w:val="FD1F1F448969461D98547CEFAA8ABA68"/>
+          </w:pPr>
+          <w:r>
+            <w:rPr>
+              <w:rFonts w:asciiTheme="majorHAnsi" w:eastAsiaTheme="majorEastAsia" w:hAnsiTheme="majorHAnsi" w:cstheme="majorBidi"/>
+              <w:caps/>
+              <w:color w:val="4472C4" w:themeColor="accent1"/>
+              <w:sz w:val="80"/>
+              <w:szCs w:val="80"/>
+            </w:rPr>
+            <w:t>[Document title]</w:t>
+          </w:r>
+        </w:p>
+      </w:docPartBody>
+    </w:docPart>
+    <w:docPart>
+      <w:docPartPr>
+        <w:name w:val="C56E614E452844978DCCA754E80F51FF"/>
+        <w:category>
+          <w:name w:val="General"/>
+          <w:gallery w:val="placeholder"/>
+        </w:category>
+        <w:types>
+          <w:type w:val="bbPlcHdr"/>
+        </w:types>
+        <w:behaviors>
+          <w:behavior w:val="content"/>
+        </w:behaviors>
+        <w:guid w:val="{EF264A5D-CCCC-4DB9-AA91-253FC82B04D7}"/>
+      </w:docPartPr>
+      <w:docPartBody>
+        <w:p>
+          <w:pPr>
+            <w:pStyle w:val="C56E614E452844978DCCA754E80F51FF"/>
+          </w:pPr>
+          <w:r>
+            <w:rPr>
+              <w:color w:val="4472C4" w:themeColor="accent1"/>
+              <w:sz w:val="28"/>
+              <w:szCs w:val="28"/>
+            </w:rPr>
+            <w:t>[Document subtitle]</w:t>
+          </w:r>
+        </w:p>
+      </w:docPartBody>
+    </w:docPart>
+  </w:docParts>
+</w:glossaryDocument>
+</file>
+
+<file path=word/glossary/fontTable.xml><?xml version="1.0" encoding="utf-8"?>
+<w:fonts xmlns:mc="http://schemas.openxmlformats.org/markup-compatibility/2006" xmlns:r="http://schemas.openxmlformats.org/officeDocument/2006/relationships" xmlns:w="http://schemas.openxmlformats.org/wordprocessingml/2006/main" xmlns:w14="http://schemas.microsoft.com/office/word/2010/wordml" xmlns:w15="http://schemas.microsoft.com/office/word/2012/wordml" xmlns:w16cid="http://schemas.microsoft.com/office/word/2016/wordml/cid" xmlns:w16se="http://schemas.microsoft.com/office/word/2015/wordml/symex" mc:Ignorable="w14 w15 w16se w16cid">
+  <w:font w:name="Arial">
+    <w:panose1 w:val="020B0604020202020204"/>
+    <w:charset w:val="00"/>
+    <w:family w:val="swiss"/>
+    <w:pitch w:val="variable"/>
+    <w:sig w:usb0="E0002EFF" w:usb1="C000785B" w:usb2="00000009" w:usb3="00000000" w:csb0="000001FF" w:csb1="00000000"/>
+  </w:font>
+  <w:font w:name="Times New Roman">
+    <w:panose1 w:val="02020603050405020304"/>
+    <w:charset w:val="00"/>
+    <w:family w:val="roman"/>
+    <w:pitch w:val="variable"/>
+    <w:sig w:usb0="E0002EFF" w:usb1="C000785B" w:usb2="00000009" w:usb3="00000000" w:csb0="000001FF" w:csb1="00000000"/>
+  </w:font>
+  <w:font w:name="Symbol">
+    <w:panose1 w:val="05050102010706020507"/>
+    <w:charset w:val="02"/>
+    <w:family w:val="roman"/>
+    <w:pitch w:val="variable"/>
+    <w:sig w:usb0="00000000" w:usb1="10000000" w:usb2="00000000" w:usb3="00000000" w:csb0="80000000" w:csb1="00000000"/>
+  </w:font>
+  <w:font w:name="Courier New">
+    <w:panose1 w:val="02070309020205020404"/>
+    <w:charset w:val="00"/>
+    <w:family w:val="modern"/>
+    <w:pitch w:val="fixed"/>
+    <w:sig w:usb0="E0002EFF" w:usb1="C0007843" w:usb2="00000009" w:usb3="00000000" w:csb0="000001FF" w:csb1="00000000"/>
+  </w:font>
+  <w:font w:name="Wingdings">
+    <w:panose1 w:val="05000000000000000000"/>
+    <w:charset w:val="02"/>
+    <w:family w:val="auto"/>
+    <w:pitch w:val="variable"/>
+    <w:sig w:usb0="00000000" w:usb1="10000000" w:usb2="00000000" w:usb3="00000000" w:csb0="80000000" w:csb1="00000000"/>
+  </w:font>
+  <w:font w:name="Calibri">
+    <w:panose1 w:val="020F0502020204030204"/>
+    <w:charset w:val="00"/>
+    <w:family w:val="swiss"/>
+    <w:pitch w:val="variable"/>
+    <w:sig w:usb0="E4002EFF" w:usb1="C000247B" w:usb2="00000009" w:usb3="00000000" w:csb0="000001FF" w:csb1="00000000"/>
+  </w:font>
+  <w:font w:name="Calibri Light">
+    <w:panose1 w:val="020F0302020204030204"/>
+    <w:charset w:val="00"/>
+    <w:family w:val="swiss"/>
+    <w:pitch w:val="variable"/>
+    <w:sig w:usb0="E4002EFF" w:usb1="C000247B" w:usb2="00000009" w:usb3="00000000" w:csb0="000001FF" w:csb1="00000000"/>
+  </w:font>
+  <w:font w:name="Segoe UI">
+    <w:panose1 w:val="020B0502040204020203"/>
+    <w:charset w:val="00"/>
+    <w:family w:val="swiss"/>
+    <w:pitch w:val="variable"/>
+    <w:sig w:usb0="E4002EFF" w:usb1="C000E47F" w:usb2="00000009" w:usb3="00000000" w:csb0="000001FF" w:csb1="00000000"/>
+  </w:font>
+  <w:font w:name="Roboto">
+    <w:charset w:val="00"/>
+    <w:family w:val="auto"/>
+    <w:pitch w:val="variable"/>
+    <w:sig w:usb0="E0000AFF" w:usb1="5000217F" w:usb2="00000021" w:usb3="00000000" w:csb0="0000019F" w:csb1="00000000"/>
+  </w:font>
+</w:fonts>
+</file>
+
+<file path=word/glossary/settings.xml><?xml version="1.0" encoding="utf-8"?>
+<w:settings xmlns:mc="http://schemas.openxmlformats.org/markup-compatibility/2006" xmlns:o="urn:schemas-microsoft-com:office:office" xmlns:r="http://schemas.openxmlformats.org/officeDocument/2006/relationships" xmlns:m="http://schemas.openxmlformats.org/officeDocument/2006/math" xmlns:v="urn:schemas-microsoft-com:vml" xmlns:w10="urn:schemas-microsoft-com:office:word" xmlns:w="http://schemas.openxmlformats.org/wordprocessingml/2006/main" xmlns:w14="http://schemas.microsoft.com/office/word/2010/wordml" xmlns:w15="http://schemas.microsoft.com/office/word/2012/wordml" xmlns:w16cid="http://schemas.microsoft.com/office/word/2016/wordml/cid" xmlns:w16se="http://schemas.microsoft.com/office/word/2015/wordml/symex" xmlns:sl="http://schemas.openxmlformats.org/schemaLibrary/2006/main" mc:Ignorable="w14 w15 w16se w16cid">
+  <w:view w:val="normal"/>
+  <w:defaultTabStop w:val="720"/>
+  <w:characterSpacingControl w:val="doNotCompress"/>
+  <w:compat>
+    <w:useFELayout/>
+    <w:compatSetting w:name="compatibilityMode" w:uri="http://schemas.microsoft.com/office/word" w:val="15"/>
+    <w:compatSetting w:name="overrideTableStyleFontSizeAndJustification" w:uri="http://schemas.microsoft.com/office/word" w:val="1"/>
+    <w:compatSetting w:name="enableOpenTypeFeatures" w:uri="http://schemas.microsoft.com/office/word" w:val="1"/>
+    <w:compatSetting w:name="doNotFlipMirrorIndents" w:uri="http://schemas.microsoft.com/office/word" w:val="1"/>
+    <w:compatSetting w:name="differentiateMultirowTableHeaders" w:uri="http://schemas.microsoft.com/office/word" w:val="1"/>
+    <w:compatSetting w:name="useWord2013TrackBottomHyphenation" w:uri="http://schemas.microsoft.com/office/word" w:val="0"/>
+  </w:compat>
+  <w:rsids>
+    <w:rsidRoot w:val="00886D7B"/>
+    <w:rsid w:val="0027156C"/>
+    <w:rsid w:val="00886D7B"/>
+  </w:rsids>
+  <m:mathPr>
+    <m:mathFont m:val="Cambria Math"/>
+    <m:brkBin m:val="before"/>
+    <m:brkBinSub m:val="--"/>
+    <m:smallFrac m:val="0"/>
+    <m:dispDef/>
+    <m:lMargin m:val="0"/>
+    <m:rMargin m:val="0"/>
+    <m:defJc m:val="centerGroup"/>
+    <m:wrapIndent m:val="1440"/>
+    <m:intLim m:val="subSup"/>
+    <m:naryLim m:val="undOvr"/>
+  </m:mathPr>
+  <w:themeFontLang w:val="en-US"/>
+  <w:clrSchemeMapping w:bg1="light1" w:t1="dark1" w:bg2="light2" w:t2="dark2" w:accent1="accent1" w:accent2="accent2" w:accent3="accent3" w:accent4="accent4" w:accent5="accent5" w:accent6="accent6" w:hyperlink="hyperlink" w:followedHyperlink="followedHyperlink"/>
+  <w:decimalSymbol w:val="."/>
+  <w:listSeparator w:val=","/>
+  <w15:chartTrackingRefBased/>
+</w:settings>
+</file>
+
+<file path=word/glossary/styles.xml><?xml version="1.0" encoding="utf-8"?>
+<w:styles xmlns:mc="http://schemas.openxmlformats.org/markup-compatibility/2006" xmlns:r="http://schemas.openxmlformats.org/officeDocument/2006/relationships" xmlns:w="http://schemas.openxmlformats.org/wordprocessingml/2006/main" xmlns:w14="http://schemas.microsoft.com/office/word/2010/wordml" xmlns:w15="http://schemas.microsoft.com/office/word/2012/wordml" xmlns:w16cid="http://schemas.microsoft.com/office/word/2016/wordml/cid" xmlns:w16se="http://schemas.microsoft.com/office/word/2015/wordml/symex" mc:Ignorable="w14 w15 w16se w16cid">
+  <w:docDefaults>
+    <w:rPrDefault>
+      <w:rPr>
+        <w:rFonts w:asciiTheme="minorHAnsi" w:eastAsiaTheme="minorEastAsia" w:hAnsiTheme="minorHAnsi" w:cstheme="minorBidi"/>
+        <w:sz w:val="22"/>
+        <w:szCs w:val="22"/>
+        <w:lang w:val="en-US" w:eastAsia="en-US" w:bidi="ar-SA"/>
+      </w:rPr>
+    </w:rPrDefault>
+    <w:pPrDefault>
+      <w:pPr>
+        <w:spacing w:after="160" w:line="259" w:lineRule="auto"/>
+      </w:pPr>
+    </w:pPrDefault>
+  </w:docDefaults>
+  <w:latentStyles w:defLockedState="0" w:defUIPriority="99" w:defSemiHidden="0" w:defUnhideWhenUsed="0" w:defQFormat="0" w:count="375">
+    <w:lsdException w:name="Normal" w:uiPriority="0" w:qFormat="1"/>
+    <w:lsdException w:name="heading 1" w:uiPriority="9" w:qFormat="1"/>
+    <w:lsdException w:name="heading 2" w:semiHidden="1" w:uiPriority="9" w:unhideWhenUsed="1" w:qFormat="1"/>
+    <w:lsdException w:name="heading 3" w:semiHidden="1" w:uiPriority="9" w:unhideWhenUsed="1" w:qFormat="1"/>
+    <w:lsdException w:name="heading 4" w:semiHidden="1" w:uiPriority="9" w:unhideWhenUsed="1" w:qFormat="1"/>
+    <w:lsdException w:name="heading 5" w:semiHidden="1" w:uiPriority="9" w:unhideWhenUsed="1" w:qFormat="1"/>
+    <w:lsdException w:name="heading 6" w:semiHidden="1" w:uiPriority="9" w:unhideWhenUsed="1" w:qFormat="1"/>
+    <w:lsdException w:name="heading 7" w:semiHidden="1" w:uiPriority="9" w:unhideWhenUsed="1" w:qFormat="1"/>
+    <w:lsdException w:name="heading 8" w:semiHidden="1" w:uiPriority="9" w:unhideWhenUsed="1" w:qFormat="1"/>
+    <w:lsdException w:name="heading 9" w:semiHidden="1" w:uiPriority="9" w:unhideWhenUsed="1" w:qFormat="1"/>
+    <w:lsdException w:name="index 1" w:semiHidden="1" w:unhideWhenUsed="1"/>
+    <w:lsdException w:name="index 2" w:semiHidden="1" w:unhideWhenUsed="1"/>
+    <w:lsdException w:name="index 3" w:semiHidden="1" w:unhideWhenUsed="1"/>
+    <w:lsdException w:name="index 4" w:semiHidden="1" w:unhideWhenUsed="1"/>
+    <w:lsdException w:name="index 5" w:semiHidden="1" w:unhideWhenUsed="1"/>
+    <w:lsdException w:name="index 6" w:semiHidden="1" w:unhideWhenUsed="1"/>
+    <w:lsdException w:name="index 7" w:semiHidden="1" w:unhideWhenUsed="1"/>
+    <w:lsdException w:name="index 8" w:semiHidden="1" w:unhideWhenUsed="1"/>
+    <w:lsdException w:name="index 9" w:semiHidden="1" w:unhideWhenUsed="1"/>
+    <w:lsdException w:name="toc 1" w:semiHidden="1" w:uiPriority="39" w:unhideWhenUsed="1"/>
+    <w:lsdException w:name="toc 2" w:semiHidden="1" w:uiPriority="39" w:unhideWhenUsed="1"/>
+    <w:lsdException w:name="toc 3" w:semiHidden="1" w:uiPriority="39" w:unhideWhenUsed="1"/>
+    <w:lsdException w:name="toc 4" w:semiHidden="1" w:uiPriority="39" w:unhideWhenUsed="1"/>
+    <w:lsdException w:name="toc 5" w:semiHidden="1" w:uiPriority="39" w:unhideWhenUsed="1"/>
+    <w:lsdException w:name="toc 6" w:semiHidden="1" w:uiPriority="39" w:unhideWhenUsed="1"/>
+    <w:lsdException w:name="toc 7" w:semiHidden="1" w:uiPriority="39" w:unhideWhenUsed="1"/>
+    <w:lsdException w:name="toc 8" w:semiHidden="1" w:uiPriority="39" w:unhideWhenUsed="1"/>
+    <w:lsdException w:name="toc 9" w:semiHidden="1" w:uiPriority="39" w:unhideWhenUsed="1"/>
+    <w:lsdException w:name="Normal Indent" w:semiHidden="1" w:unhideWhenUsed="1"/>
+    <w:lsdException w:name="footnote text" w:semiHidden="1" w:unhideWhenUsed="1"/>
+    <w:lsdException w:name="annotation text" w:semiHidden="1" w:unhideWhenUsed="1"/>
+    <w:lsdException w:name="header" w:semiHidden="1" w:unhideWhenUsed="1"/>
+    <w:lsdException w:name="footer" w:semiHidden="1" w:unhideWhenUsed="1"/>
+    <w:lsdException w:name="index heading" w:semiHidden="1" w:unhideWhenUsed="1"/>
+    <w:lsdException w:name="caption" w:semiHidden="1" w:uiPriority="35" w:unhideWhenUsed="1" w:qFormat="1"/>
+    <w:lsdException w:name="table of figures" w:semiHidden="1" w:unhideWhenUsed="1"/>
+    <w:lsdException w:name="envelope address" w:semiHidden="1" w:unhideWhenUsed="1"/>
+    <w:lsdException w:name="envelope return" w:semiHidden="1" w:unhideWhenUsed="1"/>
+    <w:lsdException w:name="footnote reference" w:semiHidden="1" w:unhideWhenUsed="1"/>
+    <w:lsdException w:name="annotation reference" w:semiHidden="1" w:unhideWhenUsed="1"/>
+    <w:lsdException w:name="line number" w:semiHidden="1" w:unhideWhenUsed="1"/>
+    <w:lsdException w:name="page number" w:semiHidden="1" w:unhideWhenUsed="1"/>
+    <w:lsdException w:name="endnote reference" w:semiHidden="1" w:unhideWhenUsed="1"/>
+    <w:lsdException w:name="endnote text" w:semiHidden="1" w:unhideWhenUsed="1"/>
+    <w:lsdException w:name="table of authorities" w:semiHidden="1" w:unhideWhenUsed="1"/>
+    <w:lsdException w:name="macro" w:semiHidden="1" w:unhideWhenUsed="1"/>
+    <w:lsdException w:name="toa heading" w:semiHidden="1" w:unhideWhenUsed="1"/>
+    <w:lsdException w:name="List" w:semiHidden="1" w:unhideWhenUsed="1"/>
+    <w:lsdException w:name="List Bullet" w:semiHidden="1" w:unhideWhenUsed="1"/>
+    <w:lsdException w:name="List Number" w:semiHidden="1" w:unhideWhenUsed="1"/>
+    <w:lsdException w:name="List 2" w:semiHidden="1" w:unhideWhenUsed="1"/>
+    <w:lsdException w:name="List 3" w:semiHidden="1" w:unhideWhenUsed="1"/>
+    <w:lsdException w:name="List 4" w:semiHidden="1" w:unhideWhenUsed="1"/>
+    <w:lsdException w:name="List 5" w:semiHidden="1" w:unhideWhenUsed="1"/>
+    <w:lsdException w:name="List Bullet 2" w:semiHidden="1" w:unhideWhenUsed="1"/>
+    <w:lsdException w:name="List Bullet 3" w:semiHidden="1" w:unhideWhenUsed="1"/>
+    <w:lsdException w:name="List Bullet 4" w:semiHidden="1" w:unhideWhenUsed="1"/>
+    <w:lsdException w:name="List Bullet 5" w:semiHidden="1" w:unhideWhenUsed="1"/>
+    <w:lsdException w:name="List Number 2" w:semiHidden="1" w:unhideWhenUsed="1"/>
+    <w:lsdException w:name="List Number 3" w:semiHidden="1" w:unhideWhenUsed="1"/>
+    <w:lsdException w:name="List Number 4" w:semiHidden="1" w:unhideWhenUsed="1"/>
+    <w:lsdException w:name="List Number 5" w:semiHidden="1" w:unhideWhenUsed="1"/>
+    <w:lsdException w:name="Title" w:uiPriority="10" w:qFormat="1"/>
+    <w:lsdException w:name="Closing" w:semiHidden="1" w:unhideWhenUsed="1"/>
+    <w:lsdException w:name="Signature" w:semiHidden="1" w:unhideWhenUsed="1"/>
+    <w:lsdException w:name="Default Paragraph Font" w:semiHidden="1" w:uiPriority="1" w:unhideWhenUsed="1"/>
+    <w:lsdException w:name="Body Text" w:semiHidden="1" w:unhideWhenUsed="1"/>
+    <w:lsdException w:name="Body Text Indent" w:semiHidden="1" w:unhideWhenUsed="1"/>
+    <w:lsdException w:name="List Continue" w:semiHidden="1" w:unhideWhenUsed="1"/>
+    <w:lsdException w:name="List Continue 2" w:semiHidden="1" w:unhideWhenUsed="1"/>
+    <w:lsdException w:name="List Continue 3" w:semiHidden="1" w:unhideWhenUsed="1"/>
+    <w:lsdException w:name="List Continue 4" w:semiHidden="1" w:unhideWhenUsed="1"/>
+    <w:lsdException w:name="List Continue 5" w:semiHidden="1" w:unhideWhenUsed="1"/>
+    <w:lsdException w:name="Message Header" w:semiHidden="1" w:unhideWhenUsed="1"/>
+    <w:lsdException w:name="Subtitle" w:uiPriority="11" w:qFormat="1"/>
+    <w:lsdException w:name="Salutation" w:semiHidden="1" w:unhideWhenUsed="1"/>
+    <w:lsdException w:name="Date" w:semiHidden="1" w:unhideWhenUsed="1"/>
+    <w:lsdException w:name="Body Text First Indent" w:semiHidden="1" w:unhideWhenUsed="1"/>
+    <w:lsdException w:name="Body Text First Indent 2" w:semiHidden="1" w:unhideWhenUsed="1"/>
+    <w:lsdException w:name="Note Heading" w:semiHidden="1" w:unhideWhenUsed="1"/>
+    <w:lsdException w:name="Body Text 2" w:semiHidden="1" w:unhideWhenUsed="1"/>
+    <w:lsdException w:name="Body Text 3" w:semiHidden="1" w:unhideWhenUsed="1"/>
+    <w:lsdException w:name="Body Text Indent 2" w:semiHidden="1" w:unhideWhenUsed="1"/>
+    <w:lsdException w:name="Body Text Indent 3" w:semiHidden="1" w:unhideWhenUsed="1"/>
+    <w:lsdException w:name="Block Text" w:semiHidden="1" w:unhideWhenUsed="1"/>
+    <w:lsdException w:name="Hyperlink" w:semiHidden="1" w:unhideWhenUsed="1"/>
+    <w:lsdException w:name="FollowedHyperlink" w:semiHidden="1" w:unhideWhenUsed="1"/>
+    <w:lsdException w:name="Strong" w:uiPriority="22" w:qFormat="1"/>
+    <w:lsdException w:name="Emphasis" w:uiPriority="20" w:qFormat="1"/>
+    <w:lsdException w:name="Document Map" w:semiHidden="1" w:unhideWhenUsed="1"/>
+    <w:lsdException w:name="Plain Text" w:semiHidden="1" w:unhideWhenUsed="1"/>
+    <w:lsdException w:name="E-mail Signature" w:semiHidden="1" w:unhideWhenUsed="1"/>
+    <w:lsdException w:name="HTML Top of Form" w:semiHidden="1" w:unhideWhenUsed="1"/>
+    <w:lsdException w:name="HTML Bottom of Form" w:semiHidden="1" w:unhideWhenUsed="1"/>
+    <w:lsdException w:name="Normal (Web)" w:semiHidden="1" w:unhideWhenUsed="1"/>
+    <w:lsdException w:name="HTML Acronym" w:semiHidden="1" w:unhideWhenUsed="1"/>
+    <w:lsdException w:name="HTML Address" w:semiHidden="1" w:unhideWhenUsed="1"/>
+    <w:lsdException w:name="HTML Cite" w:semiHidden="1" w:unhideWhenUsed="1"/>
+    <w:lsdException w:name="HTML Code" w:semiHidden="1" w:unhideWhenUsed="1"/>
+    <w:lsdException w:name="HTML Definition" w:semiHidden="1" w:unhideWhenUsed="1"/>
+    <w:lsdException w:name="HTML Keyboard" w:semiHidden="1" w:unhideWhenUsed="1"/>
+    <w:lsdException w:name="HTML Preformatted" w:semiHidden="1" w:unhideWhenUsed="1"/>
+    <w:lsdException w:name="HTML Sample" w:semiHidden="1" w:unhideWhenUsed="1"/>
+    <w:lsdException w:name="HTML Typewriter" w:semiHidden="1" w:unhideWhenUsed="1"/>
+    <w:lsdException w:name="HTML Variable" w:semiHidden="1" w:unhideWhenUsed="1"/>
+    <w:lsdException w:name="Normal Table" w:semiHidden="1" w:unhideWhenUsed="1"/>
+    <w:lsdException w:name="annotation subject" w:semiHidden="1" w:unhideWhenUsed="1"/>
+    <w:lsdException w:name="No List" w:semiHidden="1" w:unhideWhenUsed="1"/>
+    <w:lsdException w:name="Outline List 1" w:semiHidden="1" w:unhideWhenUsed="1"/>
+    <w:lsdException w:name="Outline List 2" w:semiHidden="1" w:unhideWhenUsed="1"/>
+    <w:lsdException w:name="Outline List 3" w:semiHidden="1" w:unhideWhenUsed="1"/>
+    <w:lsdException w:name="Table Simple 1" w:semiHidden="1" w:unhideWhenUsed="1"/>
+    <w:lsdException w:name="Table Simple 2" w:semiHidden="1" w:unhideWhenUsed="1"/>
+    <w:lsdException w:name="Table Simple 3" w:semiHidden="1" w:unhideWhenUsed="1"/>
+    <w:lsdException w:name="Table Classic 1" w:semiHidden="1" w:unhideWhenUsed="1"/>
+    <w:lsdException w:name="Table Classic 2" w:semiHidden="1" w:unhideWhenUsed="1"/>
+    <w:lsdException w:name="Table Classic 3" w:semiHidden="1" w:unhideWhenUsed="1"/>
+    <w:lsdException w:name="Table Classic 4" w:semiHidden="1" w:unhideWhenUsed="1"/>
+    <w:lsdException w:name="Table Colorful 1" w:semiHidden="1" w:unhideWhenUsed="1"/>
+    <w:lsdException w:name="Table Colorful 2" w:semiHidden="1" w:unhideWhenUsed="1"/>
+    <w:lsdException w:name="Table Colorful 3" w:semiHidden="1" w:unhideWhenUsed="1"/>
+    <w:lsdException w:name="Table Columns 1" w:semiHidden="1" w:unhideWhenUsed="1"/>
+    <w:lsdException w:name="Table Columns 2" w:semiHidden="1" w:unhideWhenUsed="1"/>
+    <w:lsdException w:name="Table Columns 3" w:semiHidden="1" w:unhideWhenUsed="1"/>
+    <w:lsdException w:name="Table Columns 4" w:semiHidden="1" w:unhideWhenUsed="1"/>
+    <w:lsdException w:name="Table Columns 5" w:semiHidden="1" w:unhideWhenUsed="1"/>
+    <w:lsdException w:name="Table Grid 1" w:semiHidden="1" w:unhideWhenUsed="1"/>
+    <w:lsdException w:name="Table Grid 2" w:semiHidden="1" w:unhideWhenUsed="1"/>
+    <w:lsdException w:name="Table Grid 3" w:semiHidden="1" w:unhideWhenUsed="1"/>
+    <w:lsdException w:name="Table Grid 4" w:semiHidden="1" w:unhideWhenUsed="1"/>
+    <w:lsdException w:name="Table Grid 5" w:semiHidden="1" w:unhideWhenUsed="1"/>
+    <w:lsdException w:name="Table Grid 6" w:semiHidden="1" w:unhideWhenUsed="1"/>
+    <w:lsdException w:name="Table Grid 7" w:semiHidden="1" w:unhideWhenUsed="1"/>
+    <w:lsdException w:name="Table Grid 8" w:semiHidden="1" w:unhideWhenUsed="1"/>
+    <w:lsdException w:name="Table List 1" w:semiHidden="1" w:unhideWhenUsed="1"/>
+    <w:lsdException w:name="Table List 2" w:semiHidden="1" w:unhideWhenUsed="1"/>
+    <w:lsdException w:name="Table List 3" w:semiHidden="1" w:unhideWhenUsed="1"/>
+    <w:lsdException w:name="Table List 4" w:semiHidden="1" w:unhideWhenUsed="1"/>
+    <w:lsdException w:name="Table List 5" w:semiHidden="1" w:unhideWhenUsed="1"/>
+    <w:lsdException w:name="Table List 6" w:semiHidden="1" w:unhideWhenUsed="1"/>
+    <w:lsdException w:name="Table List 7" w:semiHidden="1" w:unhideWhenUsed="1"/>
+    <w:lsdException w:name="Table List 8" w:semiHidden="1" w:unhideWhenUsed="1"/>
+    <w:lsdException w:name="Table 3D effects 1" w:semiHidden="1" w:unhideWhenUsed="1"/>
+    <w:lsdException w:name="Table 3D effects 2" w:semiHidden="1" w:unhideWhenUsed="1"/>
+    <w:lsdException w:name="Table 3D effects 3" w:semiHidden="1" w:unhideWhenUsed="1"/>
+    <w:lsdException w:name="Table Contemporary" w:semiHidden="1" w:unhideWhenUsed="1"/>
+    <w:lsdException w:name="Table Elegant" w:semiHidden="1" w:unhideWhenUsed="1"/>
+    <w:lsdException w:name="Table Professional" w:semiHidden="1" w:unhideWhenUsed="1"/>
+    <w:lsdException w:name="Table Subtle 1" w:semiHidden="1" w:unhideWhenUsed="1"/>
+    <w:lsdException w:name="Table Subtle 2" w:semiHidden="1" w:unhideWhenUsed="1"/>
+    <w:lsdException w:name="Table Web 1" w:semiHidden="1" w:unhideWhenUsed="1"/>
+    <w:lsdException w:name="Table Web 2" w:semiHidden="1" w:unhideWhenUsed="1"/>
+    <w:lsdException w:name="Table Web 3" w:semiHidden="1" w:unhideWhenUsed="1"/>
+    <w:lsdException w:name="Balloon Text" w:semiHidden="1" w:unhideWhenUsed="1"/>
+    <w:lsdException w:name="Table Grid" w:uiPriority="39"/>
+    <w:lsdException w:name="Table Theme" w:semiHidden="1" w:unhideWhenUsed="1"/>
+    <w:lsdException w:name="Placeholder Text" w:semiHidden="1"/>
+    <w:lsdException w:name="No Spacing" w:uiPriority="1" w:qFormat="1"/>
+    <w:lsdException w:name="Light Shading" w:uiPriority="60"/>
+    <w:lsdException w:name="Light List" w:uiPriority="61"/>
+    <w:lsdException w:name="Light Grid" w:uiPriority="62"/>
+    <w:lsdException w:name="Medium Shading 1" w:uiPriority="63"/>
+    <w:lsdException w:name="Medium Shading 2" w:uiPriority="64"/>
+    <w:lsdException w:name="Medium List 1" w:uiPriority="65"/>
+    <w:lsdException w:name="Medium List 2" w:uiPriority="66"/>
+    <w:lsdException w:name="Medium Grid 1" w:uiPriority="67"/>
+    <w:lsdException w:name="Medium Grid 2" w:uiPriority="68"/>
+    <w:lsdException w:name="Medium Grid 3" w:uiPriority="69"/>
+    <w:lsdException w:name="Dark List" w:uiPriority="70"/>
+    <w:lsdException w:name="Colorful Shading" w:uiPriority="71"/>
+    <w:lsdException w:name="Colorful List" w:uiPriority="72"/>
+    <w:lsdException w:name="Colorful Grid" w:uiPriority="73"/>
+    <w:lsdException w:name="Light Shading Accent 1" w:uiPriority="60"/>
+    <w:lsdException w:name="Light List Accent 1" w:uiPriority="61"/>
+    <w:lsdException w:name="Light Grid Accent 1" w:uiPriority="62"/>
+    <w:lsdException w:name="Medium Shading 1 Accent 1" w:uiPriority="63"/>
+    <w:lsdException w:name="Medium Shading 2 Accent 1" w:uiPriority="64"/>
+    <w:lsdException w:name="Medium List 1 Accent 1" w:uiPriority="65"/>
+    <w:lsdException w:name="Revision" w:semiHidden="1"/>
+    <w:lsdException w:name="List Paragraph" w:uiPriority="34" w:qFormat="1"/>
+    <w:lsdException w:name="Quote" w:uiPriority="29" w:qFormat="1"/>
+    <w:lsdException w:name="Intense Quote" w:uiPriority="30" w:qFormat="1"/>
+    <w:lsdException w:name="Medium List 2 Accent 1" w:uiPriority="66"/>
+    <w:lsdException w:name="Medium Grid 1 Accent 1" w:uiPriority="67"/>
+    <w:lsdException w:name="Medium Grid 2 Accent 1" w:uiPriority="68"/>
+    <w:lsdException w:name="Medium Grid 3 Accent 1" w:uiPriority="69"/>
+    <w:lsdException w:name="Dark List Accent 1" w:uiPriority="70"/>
+    <w:lsdException w:name="Colorful Shading Accent 1" w:uiPriority="71"/>
+    <w:lsdException w:name="Colorful List Accent 1" w:uiPriority="72"/>
+    <w:lsdException w:name="Colorful Grid Accent 1" w:uiPriority="73"/>
+    <w:lsdException w:name="Light Shading Accent 2" w:uiPriority="60"/>
+    <w:lsdException w:name="Light List Accent 2" w:uiPriority="61"/>
+    <w:lsdException w:name="Light Grid Accent 2" w:uiPriority="62"/>
+    <w:lsdException w:name="Medium Shading 1 Accent 2" w:uiPriority="63"/>
+    <w:lsdException w:name="Medium Shading 2 Accent 2" w:uiPriority="64"/>
+    <w:lsdException w:name="Medium List 1 Accent 2" w:uiPriority="65"/>
+    <w:lsdException w:name="Medium List 2 Accent 2" w:uiPriority="66"/>
+    <w:lsdException w:name="Medium Grid 1 Accent 2" w:uiPriority="67"/>
+    <w:lsdException w:name="Medium Grid 2 Accent 2" w:uiPriority="68"/>
+    <w:lsdException w:name="Medium Grid 3 Accent 2" w:uiPriority="69"/>
+    <w:lsdException w:name="Dark List Accent 2" w:uiPriority="70"/>
+    <w:lsdException w:name="Colorful Shading Accent 2" w:uiPriority="71"/>
+    <w:lsdException w:name="Colorful List Accent 2" w:uiPriority="72"/>
+    <w:lsdException w:name="Colorful Grid Accent 2" w:uiPriority="73"/>
+    <w:lsdException w:name="Light Shading Accent 3" w:uiPriority="60"/>
+    <w:lsdException w:name="Light List Accent 3" w:uiPriority="61"/>
+    <w:lsdException w:name="Light Grid Accent 3" w:uiPriority="62"/>
+    <w:lsdException w:name="Medium Shading 1 Accent 3" w:uiPriority="63"/>
+    <w:lsdException w:name="Medium Shading 2 Accent 3" w:uiPriority="64"/>
+    <w:lsdException w:name="Medium List 1 Accent 3" w:uiPriority="65"/>
+    <w:lsdException w:name="Medium List 2 Accent 3" w:uiPriority="66"/>
+    <w:lsdException w:name="Medium Grid 1 Accent 3" w:uiPriority="67"/>
+    <w:lsdException w:name="Medium Grid 2 Accent 3" w:uiPriority="68"/>
+    <w:lsdException w:name="Medium Grid 3 Accent 3" w:uiPriority="69"/>
+    <w:lsdException w:name="Dark List Accent 3" w:uiPriority="70"/>
+    <w:lsdException w:name="Colorful Shading Accent 3" w:uiPriority="71"/>
+    <w:lsdException w:name="Colorful List Accent 3" w:uiPriority="72"/>
+    <w:lsdException w:name="Colorful Grid Accent 3" w:uiPriority="73"/>
+    <w:lsdException w:name="Light Shading Accent 4" w:uiPriority="60"/>
+    <w:lsdException w:name="Light List Accent 4" w:uiPriority="61"/>
+    <w:lsdException w:name="Light Grid Accent 4" w:uiPriority="62"/>
+    <w:lsdException w:name="Medium Shading 1 Accent 4" w:uiPriority="63"/>
+    <w:lsdException w:name="Medium Shading 2 Accent 4" w:uiPriority="64"/>
+    <w:lsdException w:name="Medium List 1 Accent 4" w:uiPriority="65"/>
+    <w:lsdException w:name="Medium List 2 Accent 4" w:uiPriority="66"/>
+    <w:lsdException w:name="Medium Grid 1 Accent 4" w:uiPriority="67"/>
+    <w:lsdException w:name="Medium Grid 2 Accent 4" w:uiPriority="68"/>
+    <w:lsdException w:name="Medium Grid 3 Accent 4" w:uiPriority="69"/>
+    <w:lsdException w:name="Dark List Accent 4" w:uiPriority="70"/>
+    <w:lsdException w:name="Colorful Shading Accent 4" w:uiPriority="71"/>
+    <w:lsdException w:name="Colorful List Accent 4" w:uiPriority="72"/>
+    <w:lsdException w:name="Colorful Grid Accent 4" w:uiPriority="73"/>
+    <w:lsdException w:name="Light Shading Accent 5" w:uiPriority="60"/>
+    <w:lsdException w:name="Light List Accent 5" w:uiPriority="61"/>
+    <w:lsdException w:name="Light Grid Accent 5" w:uiPriority="62"/>
+    <w:lsdException w:name="Medium Shading 1 Accent 5" w:uiPriority="63"/>
+    <w:lsdException w:name="Medium Shading 2 Accent 5" w:uiPriority="64"/>
+    <w:lsdException w:name="Medium List 1 Accent 5" w:uiPriority="65"/>
+    <w:lsdException w:name="Medium List 2 Accent 5" w:uiPriority="66"/>
+    <w:lsdException w:name="Medium Grid 1 Accent 5" w:uiPriority="67"/>
+    <w:lsdException w:name="Medium Grid 2 Accent 5" w:uiPriority="68"/>
+    <w:lsdException w:name="Medium Grid 3 Accent 5" w:uiPriority="69"/>
+    <w:lsdException w:name="Dark List Accent 5" w:uiPriority="70"/>
+    <w:lsdException w:name="Colorful Shading Accent 5" w:uiPriority="71"/>
+    <w:lsdException w:name="Colorful List Accent 5" w:uiPriority="72"/>
+    <w:lsdException w:name="Colorful Grid Accent 5" w:uiPriority="73"/>
+    <w:lsdException w:name="Light Shading Accent 6" w:uiPriority="60"/>
+    <w:lsdException w:name="Light List Accent 6" w:uiPriority="61"/>
+    <w:lsdException w:name="Light Grid Accent 6" w:uiPriority="62"/>
+    <w:lsdException w:name="Medium Shading 1 Accent 6" w:uiPriority="63"/>
+    <w:lsdException w:name="Medium Shading 2 Accent 6" w:uiPriority="64"/>
+    <w:lsdException w:name="Medium List 1 Accent 6" w:uiPriority="65"/>
+    <w:lsdException w:name="Medium List 2 Accent 6" w:uiPriority="66"/>
+    <w:lsdException w:name="Medium Grid 1 Accent 6" w:uiPriority="67"/>
+    <w:lsdException w:name="Medium Grid 2 Accent 6" w:uiPriority="68"/>
+    <w:lsdException w:name="Medium Grid 3 Accent 6" w:uiPriority="69"/>
+    <w:lsdException w:name="Dark List Accent 6" w:uiPriority="70"/>
+    <w:lsdException w:name="Colorful Shading Accent 6" w:uiPriority="71"/>
+    <w:lsdException w:name="Colorful List Accent 6" w:uiPriority="72"/>
+    <w:lsdException w:name="Colorful Grid Accent 6" w:uiPriority="73"/>
+    <w:lsdException w:name="Subtle Emphasis" w:uiPriority="19" w:qFormat="1"/>
+    <w:lsdException w:name="Intense Emphasis" w:uiPriority="21" w:qFormat="1"/>
+    <w:lsdException w:name="Subtle Reference" w:uiPriority="31" w:qFormat="1"/>
+    <w:lsdException w:name="Intense Reference" w:uiPriority="32" w:qFormat="1"/>
+    <w:lsdException w:name="Book Title" w:uiPriority="33" w:qFormat="1"/>
+    <w:lsdException w:name="Bibliography" w:semiHidden="1" w:uiPriority="37" w:unhideWhenUsed="1"/>
+    <w:lsdException w:name="TOC Heading" w:semiHidden="1" w:uiPriority="39" w:unhideWhenUsed="1" w:qFormat="1"/>
+    <w:lsdException w:name="Plain Table 1" w:uiPriority="41"/>
+    <w:lsdException w:name="Plain Table 2" w:uiPriority="42"/>
+    <w:lsdException w:name="Plain Table 3" w:uiPriority="43"/>
+    <w:lsdException w:name="Plain Table 4" w:uiPriority="44"/>
+    <w:lsdException w:name="Plain Table 5" w:uiPriority="45"/>
+    <w:lsdException w:name="Grid Table Light" w:uiPriority="40"/>
+    <w:lsdException w:name="Grid Table 1 Light" w:uiPriority="46"/>
+    <w:lsdException w:name="Grid Table 2" w:uiPriority="47"/>
+    <w:lsdException w:name="Grid Table 3" w:uiPriority="48"/>
+    <w:lsdException w:name="Grid Table 4" w:uiPriority="49"/>
+    <w:lsdException w:name="Grid Table 5 Dark" w:uiPriority="50"/>
+    <w:lsdException w:name="Grid Table 6 Colorful" w:uiPriority="51"/>
+    <w:lsdException w:name="Grid Table 7 Colorful" w:uiPriority="52"/>
+    <w:lsdException w:name="Grid Table 1 Light Accent 1" w:uiPriority="46"/>
+    <w:lsdException w:name="Grid Table 2 Accent 1" w:uiPriority="47"/>
+    <w:lsdException w:name="Grid Table 3 Accent 1" w:uiPriority="48"/>
+    <w:lsdException w:name="Grid Table 4 Accent 1" w:uiPriority="49"/>
+    <w:lsdException w:name="Grid Table 5 Dark Accent 1" w:uiPriority="50"/>
+    <w:lsdException w:name="Grid Table 6 Colorful Accent 1" w:uiPriority="51"/>
+    <w:lsdException w:name="Grid Table 7 Colorful Accent 1" w:uiPriority="52"/>
+    <w:lsdException w:name="Grid Table 1 Light Accent 2" w:uiPriority="46"/>
+    <w:lsdException w:name="Grid Table 2 Accent 2" w:uiPriority="47"/>
+    <w:lsdException w:name="Grid Table 3 Accent 2" w:uiPriority="48"/>
+    <w:lsdException w:name="Grid Table 4 Accent 2" w:uiPriority="49"/>
+    <w:lsdException w:name="Grid Table 5 Dark Accent 2" w:uiPriority="50"/>
+    <w:lsdException w:name="Grid Table 6 Colorful Accent 2" w:uiPriority="51"/>
+    <w:lsdException w:name="Grid Table 7 Colorful Accent 2" w:uiPriority="52"/>
+    <w:lsdException w:name="Grid Table 1 Light Accent 3" w:uiPriority="46"/>
+    <w:lsdException w:name="Grid Table 2 Accent 3" w:uiPriority="47"/>
+    <w:lsdException w:name="Grid Table 3 Accent 3" w:uiPriority="48"/>
+    <w:lsdException w:name="Grid Table 4 Accent 3" w:uiPriority="49"/>
+    <w:lsdException w:name="Grid Table 5 Dark Accent 3" w:uiPriority="50"/>
+    <w:lsdException w:name="Grid Table 6 Colorful Accent 3" w:uiPriority="51"/>
+    <w:lsdException w:name="Grid Table 7 Colorful Accent 3" w:uiPriority="52"/>
+    <w:lsdException w:name="Grid Table 1 Light Accent 4" w:uiPriority="46"/>
+    <w:lsdException w:name="Grid Table 2 Accent 4" w:uiPriority="47"/>
+    <w:lsdException w:name="Grid Table 3 Accent 4" w:uiPriority="48"/>
+    <w:lsdException w:name="Grid Table 4 Accent 4" w:uiPriority="49"/>
+    <w:lsdException w:name="Grid Table 5 Dark Accent 4" w:uiPriority="50"/>
+    <w:lsdException w:name="Grid Table 6 Colorful Accent 4" w:uiPriority="51"/>
+    <w:lsdException w:name="Grid Table 7 Colorful Accent 4" w:uiPriority="52"/>
+    <w:lsdException w:name="Grid Table 1 Light Accent 5" w:uiPriority="46"/>
+    <w:lsdException w:name="Grid Table 2 Accent 5" w:uiPriority="47"/>
+    <w:lsdException w:name="Grid Table 3 Accent 5" w:uiPriority="48"/>
+    <w:lsdException w:name="Grid Table 4 Accent 5" w:uiPriority="49"/>
+    <w:lsdException w:name="Grid Table 5 Dark Accent 5" w:uiPriority="50"/>
+    <w:lsdException w:name="Grid Table 6 Colorful Accent 5" w:uiPriority="51"/>
+    <w:lsdException w:name="Grid Table 7 Colorful Accent 5" w:uiPriority="52"/>
+    <w:lsdException w:name="Grid Table 1 Light Accent 6" w:uiPriority="46"/>
+    <w:lsdException w:name="Grid Table 2 Accent 6" w:uiPriority="47"/>
+    <w:lsdException w:name="Grid Table 3 Accent 6" w:uiPriority="48"/>
+    <w:lsdException w:name="Grid Table 4 Accent 6" w:uiPriority="49"/>
+    <w:lsdException w:name="Grid Table 5 Dark Accent 6" w:uiPriority="50"/>
+    <w:lsdException w:name="Grid Table 6 Colorful Accent 6" w:uiPriority="51"/>
+    <w:lsdException w:name="Grid Table 7 Colorful Accent 6" w:uiPriority="52"/>
+    <w:lsdException w:name="List Table 1 Light" w:uiPriority="46"/>
+    <w:lsdException w:name="List Table 2" w:uiPriority="47"/>
+    <w:lsdException w:name="List Table 3" w:uiPriority="48"/>
+    <w:lsdException w:name="List Table 4" w:uiPriority="49"/>
+    <w:lsdException w:name="List Table 5 Dark" w:uiPriority="50"/>
+    <w:lsdException w:name="List Table 6 Colorful" w:uiPriority="51"/>
+    <w:lsdException w:name="List Table 7 Colorful" w:uiPriority="52"/>
+    <w:lsdException w:name="List Table 1 Light Accent 1" w:uiPriority="46"/>
+    <w:lsdException w:name="List Table 2 Accent 1" w:uiPriority="47"/>
+    <w:lsdException w:name="List Table 3 Accent 1" w:uiPriority="48"/>
+    <w:lsdException w:name="List Table 4 Accent 1" w:uiPriority="49"/>
+    <w:lsdException w:name="List Table 5 Dark Accent 1" w:uiPriority="50"/>
+    <w:lsdException w:name="List Table 6 Colorful Accent 1" w:uiPriority="51"/>
+    <w:lsdException w:name="List Table 7 Colorful Accent 1" w:uiPriority="52"/>
+    <w:lsdException w:name="List Table 1 Light Accent 2" w:uiPriority="46"/>
+    <w:lsdException w:name="List Table 2 Accent 2" w:uiPriority="47"/>
+    <w:lsdException w:name="List Table 3 Accent 2" w:uiPriority="48"/>
+    <w:lsdException w:name="List Table 4 Accent 2" w:uiPriority="49"/>
+    <w:lsdException w:name="List Table 5 Dark Accent 2" w:uiPriority="50"/>
+    <w:lsdException w:name="List Table 6 Colorful Accent 2" w:uiPriority="51"/>
+    <w:lsdException w:name="List Table 7 Colorful Accent 2" w:uiPriority="52"/>
+    <w:lsdException w:name="List Table 1 Light Accent 3" w:uiPriority="46"/>
+    <w:lsdException w:name="List Table 2 Accent 3" w:uiPriority="47"/>
+    <w:lsdException w:name="List Table 3 Accent 3" w:uiPriority="48"/>
+    <w:lsdException w:name="List Table 4 Accent 3" w:uiPriority="49"/>
+    <w:lsdException w:name="List Table 5 Dark Accent 3" w:uiPriority="50"/>
+    <w:lsdException w:name="List Table 6 Colorful Accent 3" w:uiPriority="51"/>
+    <w:lsdException w:name="List Table 7 Colorful Accent 3" w:uiPriority="52"/>
+    <w:lsdException w:name="List Table 1 Light Accent 4" w:uiPriority="46"/>
+    <w:lsdException w:name="List Table 2 Accent 4" w:uiPriority="47"/>
+    <w:lsdException w:name="List Table 3 Accent 4" w:uiPriority="48"/>
+    <w:lsdException w:name="List Table 4 Accent 4" w:uiPriority="49"/>
+    <w:lsdException w:name="List Table 5 Dark Accent 4" w:uiPriority="50"/>
+    <w:lsdException w:name="List Table 6 Colorful Accent 4" w:uiPriority="51"/>
+    <w:lsdException w:name="List Table 7 Colorful Accent 4" w:uiPriority="52"/>
+    <w:lsdException w:name="List Table 1 Light Accent 5" w:uiPriority="46"/>
+    <w:lsdException w:name="List Table 2 Accent 5" w:uiPriority="47"/>
+    <w:lsdException w:name="List Table 3 Accent 5" w:uiPriority="48"/>
+    <w:lsdException w:name="List Table 4 Accent 5" w:uiPriority="49"/>
+    <w:lsdException w:name="List Table 5 Dark Accent 5" w:uiPriority="50"/>
+    <w:lsdException w:name="List Table 6 Colorful Accent 5" w:uiPriority="51"/>
+    <w:lsdException w:name="List Table 7 Colorful Accent 5" w:uiPriority="52"/>
+    <w:lsdException w:name="List Table 1 Light Accent 6" w:uiPriority="46"/>
+    <w:lsdException w:name="List Table 2 Accent 6" w:uiPriority="47"/>
+    <w:lsdException w:name="List Table 3 Accent 6" w:uiPriority="48"/>
+    <w:lsdException w:name="List Table 4 Accent 6" w:uiPriority="49"/>
+    <w:lsdException w:name="List Table 5 Dark Accent 6" w:uiPriority="50"/>
+    <w:lsdException w:name="List Table 6 Colorful Accent 6" w:uiPriority="51"/>
+    <w:lsdException w:name="List Table 7 Colorful Accent 6" w:uiPriority="52"/>
+    <w:lsdException w:name="Mention" w:semiHidden="1" w:unhideWhenUsed="1"/>
+    <w:lsdException w:name="Smart Hyperlink" w:semiHidden="1" w:unhideWhenUsed="1"/>
+    <w:lsdException w:name="Hashtag" w:semiHidden="1" w:unhideWhenUsed="1"/>
+    <w:lsdException w:name="Unresolved Mention" w:semiHidden="1" w:unhideWhenUsed="1"/>
+  </w:latentStyles>
+  <w:style w:type="paragraph" w:default="1" w:styleId="Normal">
+    <w:name w:val="Normal"/>
+    <w:qFormat/>
+  </w:style>
+  <w:style w:type="character" w:default="1" w:styleId="DefaultParagraphFont">
+    <w:name w:val="Default Paragraph Font"/>
+    <w:uiPriority w:val="1"/>
+    <w:semiHidden/>
+    <w:unhideWhenUsed/>
+  </w:style>
+  <w:style w:type="table" w:default="1" w:styleId="TableNormal">
+    <w:name w:val="Normal Table"/>
+    <w:uiPriority w:val="99"/>
+    <w:semiHidden/>
+    <w:unhideWhenUsed/>
+    <w:tblPr>
+      <w:tblInd w:w="0" w:type="dxa"/>
+      <w:tblCellMar>
+        <w:top w:w="0" w:type="dxa"/>
+        <w:left w:w="108" w:type="dxa"/>
+        <w:bottom w:w="0" w:type="dxa"/>
+        <w:right w:w="108" w:type="dxa"/>
+      </w:tblCellMar>
+    </w:tblPr>
+  </w:style>
+  <w:style w:type="numbering" w:default="1" w:styleId="NoList">
+    <w:name w:val="No List"/>
+    <w:uiPriority w:val="99"/>
+    <w:semiHidden/>
+    <w:unhideWhenUsed/>
+  </w:style>
+  <w:style w:type="paragraph" w:customStyle="1" w:styleId="FD1F1F448969461D98547CEFAA8ABA68">
+    <w:name w:val="FD1F1F448969461D98547CEFAA8ABA68"/>
+    <w:rsid w:val="00886D7B"/>
+  </w:style>
+  <w:style w:type="paragraph" w:customStyle="1" w:styleId="C56E614E452844978DCCA754E80F51FF">
+    <w:name w:val="C56E614E452844978DCCA754E80F51FF"/>
+    <w:rsid w:val="00886D7B"/>
+  </w:style>
+</w:styles>
+</file>
+
+<file path=word/glossary/webSettings.xml><?xml version="1.0" encoding="utf-8"?>
+<w:webSettings xmlns:mc="http://schemas.openxmlformats.org/markup-compatibility/2006" xmlns:r="http://schemas.openxmlformats.org/officeDocument/2006/relationships" xmlns:w="http://schemas.openxmlformats.org/wordprocessingml/2006/main" xmlns:w14="http://schemas.microsoft.com/office/word/2010/wordml" xmlns:w15="http://schemas.microsoft.com/office/word/2012/wordml" xmlns:w16cid="http://schemas.microsoft.com/office/word/2016/wordml/cid" xmlns:w16se="http://schemas.microsoft.com/office/word/2015/wordml/symex" mc:Ignorable="w14 w15 w16se w16cid">
+  <w:optimizeForBrowser/>
+  <w:allowPNG/>
+</w:webSettings>
 </file>
 
 <file path=word/theme/theme1.xml><?xml version="1.0" encoding="utf-8"?>
@@ -11382,7 +12331,7 @@
 </file>
 
 <file path=customXml/itemProps1.xml><?xml version="1.0" encoding="utf-8"?>
-<ds:datastoreItem xmlns:ds="http://schemas.openxmlformats.org/officeDocument/2006/customXml" ds:itemID="{7DDBCA2A-B6D7-4C64-BC94-407CB3DA24C2}">
+<ds:datastoreItem xmlns:ds="http://schemas.openxmlformats.org/officeDocument/2006/customXml" ds:itemID="{D14A99B8-AF1A-4EAD-B9D0-DBC3108AC3C6}">
   <ds:schemaRefs>
     <ds:schemaRef ds:uri="http://schemas.openxmlformats.org/officeDocument/2006/bibliography"/>
   </ds:schemaRefs>

</xml_diff>